<commit_message>
Update for req #1
</commit_message>
<xml_diff>
--- a/0.publications/pps/Кислюк_ППС.docx
+++ b/0.publications/pps/Кислюк_ППС.docx
@@ -170,13 +170,8 @@
               <w:t xml:space="preserve">.02 – </w:t>
             </w:r>
             <w:r>
-              <w:t xml:space="preserve">Программное обеспечение в </w:t>
+              <w:t>Программное обеспечение в инфокоммуникациях</w:t>
             </w:r>
-            <w:proofErr w:type="spellStart"/>
-            <w:r>
-              <w:t>инфокоммуникациях</w:t>
-            </w:r>
-            <w:proofErr w:type="spellEnd"/>
           </w:p>
           <w:p>
             <w:pPr>
@@ -193,28 +188,24 @@
               </w:rPr>
               <w:t xml:space="preserve">e-mail: </w:t>
             </w:r>
-            <w:proofErr w:type="spellStart"/>
             <w:r>
               <w:rPr>
                 <w:lang w:val="en-US"/>
               </w:rPr>
               <w:t>igorkislyuk</w:t>
             </w:r>
-            <w:proofErr w:type="spellEnd"/>
             <w:r>
               <w:rPr>
                 <w:lang w:val="en-GB"/>
               </w:rPr>
               <w:t>@</w:t>
             </w:r>
-            <w:proofErr w:type="spellStart"/>
             <w:r>
               <w:rPr>
                 <w:lang w:val="en-US"/>
               </w:rPr>
               <w:t>icloud</w:t>
             </w:r>
-            <w:proofErr w:type="spellEnd"/>
             <w:r>
               <w:rPr>
                 <w:lang w:val="en-GB"/>
@@ -311,12 +302,14 @@
         <w:rPr>
           <w:b/>
           <w:bCs/>
+          <w:sz w:val="32"/>
         </w:rPr>
       </w:pPr>
       <w:r>
         <w:rPr>
           <w:b/>
           <w:bCs/>
+          <w:sz w:val="32"/>
         </w:rPr>
         <w:t>СРАВНИТЕЛЬНЫЙ АНАЛИЗ КАЧЕСТВА И СКОРОСТИ РАЗРАБОТКИ КОМАНДЫ ПРИ РАЗЛИЧНЫХ СПОСОБАХ ОРГАНИЗАЦИИ РАБОТЫ</w:t>
       </w:r>
@@ -359,10 +352,13 @@
         <w:spacing w:line="240" w:lineRule="auto"/>
         <w:ind w:firstLine="567"/>
         <w:jc w:val="center"/>
+        <w:outlineLvl w:val="0"/>
         <w:rPr>
           <w:b/>
         </w:rPr>
       </w:pPr>
+      <w:bookmarkStart w:id="0" w:name="_GoBack"/>
+      <w:bookmarkEnd w:id="0"/>
     </w:p>
     <w:p>
       <w:pPr>
@@ -396,16 +392,8 @@
         <w:rPr>
           <w:b/>
         </w:rPr>
-        <w:t xml:space="preserve"> С.В. </w:t>
-      </w:r>
-      <w:proofErr w:type="spellStart"/>
-      <w:r>
-        <w:rPr>
-          <w:b/>
-        </w:rPr>
-        <w:t>Одиночкина</w:t>
-      </w:r>
-      <w:proofErr w:type="spellEnd"/>
+        <w:t xml:space="preserve"> С.В. Одиночкина</w:t>
+      </w:r>
       <w:r>
         <w:rPr>
           <w:b/>
@@ -416,155 +404,236 @@
     <w:p>
       <w:pPr>
         <w:spacing w:line="240" w:lineRule="auto"/>
-        <w:ind w:firstLine="0"/>
+        <w:ind w:firstLine="567"/>
+        <w:jc w:val="center"/>
+        <w:outlineLvl w:val="0"/>
+        <w:rPr>
+          <w:b/>
+        </w:rPr>
       </w:pPr>
     </w:p>
     <w:p>
       <w:pPr>
-        <w:pStyle w:val="MainStyle"/>
-        <w:rPr>
-          <w:sz w:val="24"/>
-        </w:rPr>
-      </w:pPr>
-      <w:r>
-        <w:rPr>
-          <w:sz w:val="24"/>
-        </w:rPr>
-        <w:t xml:space="preserve">В данной статье проведен обзор основных </w:t>
-      </w:r>
-      <w:r>
-        <w:rPr>
-          <w:sz w:val="24"/>
-        </w:rPr>
-        <w:t xml:space="preserve">подходов к организации процесса разработки среди команд </w:t>
-      </w:r>
-      <w:r>
-        <w:rPr>
-          <w:sz w:val="24"/>
-        </w:rPr>
-        <w:t xml:space="preserve">разработки </w:t>
-      </w:r>
-      <w:r>
-        <w:rPr>
-          <w:sz w:val="24"/>
-        </w:rPr>
-        <w:t xml:space="preserve">программного обеспечения </w:t>
-      </w:r>
-      <w:r>
-        <w:rPr>
-          <w:sz w:val="24"/>
-        </w:rPr>
-        <w:t>и</w:t>
-      </w:r>
-      <w:r>
-        <w:rPr>
-          <w:sz w:val="24"/>
-        </w:rPr>
-        <w:t xml:space="preserve"> проведен </w:t>
-      </w:r>
-      <w:r>
-        <w:rPr>
-          <w:sz w:val="24"/>
-        </w:rPr>
-        <w:t>их анализ</w:t>
-      </w:r>
-      <w:r>
-        <w:rPr>
-          <w:sz w:val="24"/>
-        </w:rPr>
-        <w:t>.</w:t>
+        <w:widowControl w:val="0"/>
+        <w:pBdr>
+          <w:top w:val="none" w:sz="0" w:space="0" w:color="auto"/>
+          <w:left w:val="none" w:sz="0" w:space="0" w:color="auto"/>
+          <w:bottom w:val="none" w:sz="0" w:space="0" w:color="auto"/>
+          <w:right w:val="none" w:sz="0" w:space="0" w:color="auto"/>
+          <w:between w:val="none" w:sz="0" w:space="0" w:color="auto"/>
+          <w:bar w:val="none" w:sz="0" w:color="auto"/>
+        </w:pBdr>
+        <w:autoSpaceDE w:val="0"/>
+        <w:autoSpaceDN w:val="0"/>
+        <w:adjustRightInd w:val="0"/>
+        <w:spacing w:after="240" w:line="360" w:lineRule="atLeast"/>
+        <w:ind w:firstLine="0"/>
+        <w:jc w:val="center"/>
+        <w:rPr>
+          <w:rFonts w:ascii="Times" w:eastAsia="Arial Unicode MS" w:hAnsi="Times" w:cs="Times"/>
+          <w:sz w:val="20"/>
+          <w:szCs w:val="24"/>
+        </w:rPr>
+      </w:pPr>
+      <w:r>
+        <w:rPr>
+          <w:rFonts w:eastAsia="Arial Unicode MS"/>
+          <w:sz w:val="22"/>
+          <w:szCs w:val="32"/>
+        </w:rPr>
+        <w:t>Р</w:t>
+      </w:r>
+      <w:r>
+        <w:rPr>
+          <w:rFonts w:eastAsia="Arial Unicode MS"/>
+          <w:sz w:val="22"/>
+          <w:szCs w:val="32"/>
+        </w:rPr>
+        <w:t xml:space="preserve">абота выполнена в рамках темы НИР </w:t>
+      </w:r>
+      <w:r>
+        <w:rPr>
+          <w:rFonts w:eastAsia="Arial Unicode MS"/>
+          <w:sz w:val="22"/>
+          <w:szCs w:val="32"/>
+        </w:rPr>
+        <w:t>№</w:t>
+      </w:r>
+      <w:r>
+        <w:rPr>
+          <w:rFonts w:eastAsia="Arial Unicode MS"/>
+          <w:sz w:val="22"/>
+          <w:szCs w:val="32"/>
+        </w:rPr>
+        <w:t xml:space="preserve"> 111111 «Название НИР».</w:t>
       </w:r>
     </w:p>
     <w:p>
       <w:pPr>
-        <w:pStyle w:val="MainStyle"/>
+        <w:spacing w:line="240" w:lineRule="auto"/>
+        <w:ind w:firstLine="0"/>
       </w:pPr>
     </w:p>
     <w:p>
       <w:pPr>
         <w:pStyle w:val="MainStyle"/>
+        <w:rPr>
+          <w:sz w:val="22"/>
+          <w:szCs w:val="22"/>
+        </w:rPr>
+      </w:pPr>
+      <w:r>
+        <w:rPr>
+          <w:sz w:val="22"/>
+          <w:szCs w:val="22"/>
+        </w:rPr>
+        <w:t xml:space="preserve">В данной статье проведен обзор основных </w:t>
+      </w:r>
+      <w:r>
+        <w:rPr>
+          <w:sz w:val="22"/>
+          <w:szCs w:val="22"/>
+        </w:rPr>
+        <w:t xml:space="preserve">подходов к организации процесса разработки среди команд </w:t>
+      </w:r>
+      <w:r>
+        <w:rPr>
+          <w:sz w:val="22"/>
+          <w:szCs w:val="22"/>
+        </w:rPr>
+        <w:t xml:space="preserve">разработки </w:t>
+      </w:r>
+      <w:r>
+        <w:rPr>
+          <w:sz w:val="22"/>
+          <w:szCs w:val="22"/>
+        </w:rPr>
+        <w:t xml:space="preserve">программного обеспечения </w:t>
+      </w:r>
+      <w:r>
+        <w:rPr>
+          <w:sz w:val="22"/>
+          <w:szCs w:val="22"/>
+        </w:rPr>
+        <w:t>и</w:t>
+      </w:r>
+      <w:r>
+        <w:rPr>
+          <w:sz w:val="22"/>
+          <w:szCs w:val="22"/>
+        </w:rPr>
+        <w:t xml:space="preserve"> проведен сравнительный анализ основных подходов на основании выбранных параметров – скорости и качества разработки, определение которых сведено к простейшим измеряемым характеристикам и показателям работы команды</w:t>
+      </w:r>
+      <w:r>
+        <w:rPr>
+          <w:sz w:val="22"/>
+          <w:szCs w:val="22"/>
+        </w:rPr>
+        <w:t>.</w:t>
+      </w:r>
+    </w:p>
+    <w:p>
+      <w:pPr>
+        <w:pStyle w:val="MainStyle"/>
+        <w:rPr>
+          <w:sz w:val="22"/>
+          <w:szCs w:val="22"/>
+        </w:rPr>
+      </w:pPr>
+    </w:p>
+    <w:p>
+      <w:pPr>
+        <w:pStyle w:val="MainStyle"/>
+        <w:ind w:firstLine="652"/>
         <w:outlineLvl w:val="0"/>
         <w:rPr>
-          <w:sz w:val="24"/>
+          <w:sz w:val="22"/>
         </w:rPr>
       </w:pPr>
       <w:r>
         <w:rPr>
           <w:rFonts w:eastAsia="Arial Unicode MS"/>
           <w:b/>
-          <w:sz w:val="24"/>
+          <w:sz w:val="22"/>
         </w:rPr>
         <w:t>Ключевые слова</w:t>
       </w:r>
       <w:r>
         <w:rPr>
           <w:rFonts w:eastAsia="Arial Unicode MS"/>
-          <w:sz w:val="24"/>
+          <w:sz w:val="22"/>
         </w:rPr>
         <w:t>:</w:t>
       </w:r>
       <w:r>
         <w:rPr>
           <w:rFonts w:eastAsia="Arial Unicode MS"/>
-          <w:sz w:val="24"/>
+          <w:sz w:val="22"/>
         </w:rPr>
         <w:t xml:space="preserve"> </w:t>
       </w:r>
       <w:r>
         <w:rPr>
           <w:rFonts w:eastAsia="Arial Unicode MS"/>
-          <w:sz w:val="24"/>
+          <w:sz w:val="22"/>
         </w:rPr>
         <w:t xml:space="preserve">способ </w:t>
       </w:r>
       <w:r>
         <w:rPr>
           <w:rFonts w:eastAsia="Arial Unicode MS"/>
-          <w:sz w:val="24"/>
+          <w:sz w:val="22"/>
         </w:rPr>
         <w:t>процесса разработки</w:t>
       </w:r>
       <w:r>
         <w:rPr>
           <w:rFonts w:eastAsia="Arial Unicode MS"/>
-          <w:sz w:val="24"/>
+          <w:sz w:val="22"/>
         </w:rPr>
         <w:t xml:space="preserve">, </w:t>
       </w:r>
       <w:r>
         <w:rPr>
           <w:rFonts w:eastAsia="Arial Unicode MS"/>
-          <w:sz w:val="24"/>
+          <w:sz w:val="22"/>
         </w:rPr>
         <w:t xml:space="preserve">команда </w:t>
       </w:r>
       <w:r>
         <w:rPr>
           <w:rFonts w:eastAsia="Arial Unicode MS"/>
-          <w:sz w:val="24"/>
+          <w:sz w:val="22"/>
         </w:rPr>
         <w:t>разработки</w:t>
       </w:r>
       <w:r>
         <w:rPr>
           <w:rFonts w:eastAsia="Arial Unicode MS"/>
-          <w:sz w:val="24"/>
+          <w:sz w:val="22"/>
         </w:rPr>
         <w:t xml:space="preserve">, </w:t>
       </w:r>
       <w:r>
         <w:rPr>
           <w:rFonts w:eastAsia="Arial Unicode MS"/>
-          <w:sz w:val="24"/>
+          <w:sz w:val="22"/>
         </w:rPr>
         <w:t xml:space="preserve">качество и скорость </w:t>
       </w:r>
       <w:r>
         <w:rPr>
           <w:rFonts w:eastAsia="Arial Unicode MS"/>
-          <w:sz w:val="24"/>
+          <w:sz w:val="22"/>
         </w:rPr>
         <w:t>разработки</w:t>
+      </w:r>
+      <w:r>
+        <w:rPr>
+          <w:rFonts w:eastAsia="Arial Unicode MS"/>
+          <w:sz w:val="22"/>
+        </w:rPr>
+        <w:t>.</w:t>
       </w:r>
     </w:p>
     <w:p>
@@ -572,189 +641,305 @@
         <w:pStyle w:val="MainStyle"/>
         <w:ind w:firstLine="652"/>
       </w:pPr>
-      <w:r>
-        <w:t xml:space="preserve">Согласно </w:t>
-      </w:r>
-      <w:proofErr w:type="gramStart"/>
-      <w:r>
-        <w:t>исследованиям</w:t>
-      </w:r>
-      <w:proofErr w:type="gramEnd"/>
-      <w:r>
-        <w:t xml:space="preserve"> </w:t>
-      </w:r>
-      <w:r>
-        <w:rPr>
-          <w:lang w:val="en-GB"/>
-        </w:rPr>
-        <w:t>Standish</w:t>
-      </w:r>
-      <w:r>
-        <w:t xml:space="preserve"> </w:t>
-      </w:r>
-      <w:r>
-        <w:rPr>
-          <w:lang w:val="en-GB"/>
-        </w:rPr>
-        <w:t>Group</w:t>
-      </w:r>
-      <w:r>
-        <w:t xml:space="preserve"> итогов выполнения проектов по разработке</w:t>
-      </w:r>
-      <w:r>
-        <w:t xml:space="preserve"> ПО</w:t>
-      </w:r>
-      <w:r>
-        <w:t>, доля полностью успешных проектов в среднем за 5 лет составляет 29%, что варь</w:t>
-      </w:r>
-      <w:r>
-        <w:t>ируется в пределах одной</w:t>
-      </w:r>
-      <w:r>
-        <w:t xml:space="preserve"> трети</w:t>
-      </w:r>
-      <w:r>
-        <w:t xml:space="preserve"> [1]. </w:t>
-      </w:r>
-      <w:r>
-        <w:t xml:space="preserve"> </w:t>
-      </w:r>
-      <w:r>
-        <w:t xml:space="preserve">В </w:t>
-      </w:r>
-      <w:r>
-        <w:t xml:space="preserve">области разработки ПО ключевым моментом </w:t>
-      </w:r>
-      <w:r>
-        <w:t xml:space="preserve">для успешной реализации проекта </w:t>
-      </w:r>
-      <w:r>
-        <w:t>является организация людей в команды</w:t>
-      </w:r>
-      <w:r>
-        <w:t>.</w:t>
-      </w:r>
-      <w:r>
-        <w:t xml:space="preserve"> Грамотно организованная </w:t>
-      </w:r>
-      <w:r>
-        <w:t>и сбалансированна</w:t>
-      </w:r>
-      <w:r>
-        <w:t>я команда способна решать поставленные бизнес-задачи</w:t>
-      </w:r>
-      <w:r>
-        <w:t xml:space="preserve">. В современном мире немалую роль отводят гибким методологиям, которые ориентируются на человеческое взаимодействие. </w:t>
-      </w:r>
-      <w:r>
-        <w:t>Не</w:t>
-      </w:r>
-      <w:r>
-        <w:t xml:space="preserve">зависимо от </w:t>
-      </w:r>
-      <w:r>
-        <w:rPr>
-          <w:lang w:val="en-US"/>
-        </w:rPr>
-        <w:t>Standish</w:t>
-      </w:r>
-      <w:r>
-        <w:t xml:space="preserve"> </w:t>
-      </w:r>
-      <w:r>
-        <w:rPr>
-          <w:lang w:val="en-US"/>
-        </w:rPr>
-        <w:t>Group</w:t>
-      </w:r>
-      <w:r>
-        <w:t xml:space="preserve"> </w:t>
-      </w:r>
-      <w:r>
-        <w:t xml:space="preserve">исследования </w:t>
-      </w:r>
-      <w:proofErr w:type="spellStart"/>
-      <w:r>
-        <w:rPr>
-          <w:lang w:val="en-US"/>
-        </w:rPr>
-        <w:t>Ambysoft</w:t>
-      </w:r>
-      <w:proofErr w:type="spellEnd"/>
-      <w:r>
-        <w:t xml:space="preserve"> </w:t>
-      </w:r>
-      <w:r>
-        <w:t>доказывают преимущества гибких методологий разработки, что подтверждает важ</w:t>
-      </w:r>
-      <w:bookmarkStart w:id="0" w:name="_GoBack"/>
-      <w:bookmarkEnd w:id="0"/>
-      <w:r>
-        <w:t xml:space="preserve">ность взаимодействия, понимания </w:t>
-      </w:r>
-      <w:r>
-        <w:t>и согла</w:t>
-      </w:r>
-      <w:r>
-        <w:t xml:space="preserve">сованности </w:t>
-      </w:r>
-      <w:r>
-        <w:t>между работниками команды</w:t>
-      </w:r>
-      <w:r>
-        <w:t xml:space="preserve"> </w:t>
-      </w:r>
-      <w:r>
-        <w:t>[</w:t>
-      </w:r>
-      <w:r>
-        <w:t>6</w:t>
-      </w:r>
-      <w:r>
-        <w:t>]</w:t>
-      </w:r>
-      <w:r>
-        <w:t xml:space="preserve">. Хорошие показатели этих параметров определяются через качество </w:t>
-      </w:r>
-      <w:r>
-        <w:t xml:space="preserve">и скорость </w:t>
-      </w:r>
-      <w:r>
-        <w:t>разработки.</w:t>
-      </w:r>
     </w:p>
     <w:p>
       <w:pPr>
         <w:pStyle w:val="MainStyle"/>
+        <w:ind w:firstLine="652"/>
+        <w:rPr>
+          <w:sz w:val="24"/>
+        </w:rPr>
+      </w:pPr>
+      <w:r>
+        <w:rPr>
+          <w:sz w:val="24"/>
+        </w:rPr>
+        <w:t xml:space="preserve">Согласно </w:t>
+      </w:r>
+      <w:r>
+        <w:rPr>
+          <w:sz w:val="24"/>
+        </w:rPr>
+        <w:t>исследованиям</w:t>
+      </w:r>
+      <w:r>
+        <w:rPr>
+          <w:sz w:val="24"/>
+        </w:rPr>
+        <w:t xml:space="preserve"> </w:t>
+      </w:r>
+      <w:r>
+        <w:rPr>
+          <w:sz w:val="24"/>
+          <w:lang w:val="en-GB"/>
+        </w:rPr>
+        <w:t>Standish</w:t>
+      </w:r>
+      <w:r>
+        <w:rPr>
+          <w:sz w:val="24"/>
+        </w:rPr>
+        <w:t xml:space="preserve"> </w:t>
+      </w:r>
+      <w:r>
+        <w:rPr>
+          <w:sz w:val="24"/>
+          <w:lang w:val="en-GB"/>
+        </w:rPr>
+        <w:t>Group</w:t>
+      </w:r>
+      <w:r>
+        <w:rPr>
+          <w:sz w:val="24"/>
+        </w:rPr>
+        <w:t xml:space="preserve"> итогов выполнения проектов по разработке</w:t>
+      </w:r>
+      <w:r>
+        <w:rPr>
+          <w:sz w:val="24"/>
+        </w:rPr>
+        <w:t xml:space="preserve"> ПО</w:t>
+      </w:r>
+      <w:r>
+        <w:rPr>
+          <w:sz w:val="24"/>
+        </w:rPr>
+        <w:t xml:space="preserve">, доля полностью успешных </w:t>
+      </w:r>
+      <w:r>
+        <w:rPr>
+          <w:sz w:val="24"/>
+        </w:rPr>
+        <w:t>проектов в среднем за 5 </w:t>
+      </w:r>
+      <w:r>
+        <w:rPr>
+          <w:sz w:val="24"/>
+        </w:rPr>
+        <w:t>лет составляет 29</w:t>
+      </w:r>
+      <w:r>
+        <w:rPr>
+          <w:sz w:val="24"/>
+          <w:lang w:val="en-US"/>
+        </w:rPr>
+        <w:t> </w:t>
+      </w:r>
+      <w:r>
+        <w:rPr>
+          <w:sz w:val="24"/>
+        </w:rPr>
+        <w:t xml:space="preserve">%, что варьируется в пределах одной трети[1]. </w:t>
+      </w:r>
+      <w:r>
+        <w:rPr>
+          <w:sz w:val="24"/>
+        </w:rPr>
+        <w:t xml:space="preserve"> </w:t>
+      </w:r>
+      <w:r>
+        <w:rPr>
+          <w:sz w:val="24"/>
+        </w:rPr>
+        <w:t xml:space="preserve">В </w:t>
+      </w:r>
+      <w:r>
+        <w:rPr>
+          <w:sz w:val="24"/>
+        </w:rPr>
+        <w:t xml:space="preserve">области разработки ПО ключевым моментом </w:t>
+      </w:r>
+      <w:r>
+        <w:rPr>
+          <w:sz w:val="24"/>
+        </w:rPr>
+        <w:t xml:space="preserve">для успешной реализации проекта </w:t>
+      </w:r>
+      <w:r>
+        <w:rPr>
+          <w:sz w:val="24"/>
+        </w:rPr>
+        <w:t>является организация людей в команды</w:t>
+      </w:r>
+      <w:r>
+        <w:rPr>
+          <w:sz w:val="24"/>
+        </w:rPr>
+        <w:t>.</w:t>
+      </w:r>
+      <w:r>
+        <w:rPr>
+          <w:sz w:val="24"/>
+        </w:rPr>
+        <w:t xml:space="preserve"> Грамотно организованная </w:t>
+      </w:r>
+      <w:r>
+        <w:rPr>
+          <w:sz w:val="24"/>
+        </w:rPr>
+        <w:t>и сбалансированна</w:t>
+      </w:r>
+      <w:r>
+        <w:rPr>
+          <w:sz w:val="24"/>
+        </w:rPr>
+        <w:t>я команда способна решать поставленные бизнес-задачи</w:t>
+      </w:r>
+      <w:r>
+        <w:rPr>
+          <w:sz w:val="24"/>
+        </w:rPr>
+        <w:t xml:space="preserve">. В современном мире немалую роль отводят гибким методологиям, которые ориентируются на человеческое взаимодействие. </w:t>
+      </w:r>
+      <w:r>
+        <w:rPr>
+          <w:sz w:val="24"/>
+        </w:rPr>
+        <w:t>Не</w:t>
+      </w:r>
+      <w:r>
+        <w:rPr>
+          <w:sz w:val="24"/>
+        </w:rPr>
+        <w:t xml:space="preserve">зависимо от </w:t>
+      </w:r>
+      <w:r>
+        <w:rPr>
+          <w:sz w:val="24"/>
+          <w:lang w:val="en-US"/>
+        </w:rPr>
+        <w:t>Standish</w:t>
+      </w:r>
+      <w:r>
+        <w:rPr>
+          <w:sz w:val="24"/>
+        </w:rPr>
+        <w:t xml:space="preserve"> </w:t>
+      </w:r>
+      <w:r>
+        <w:rPr>
+          <w:sz w:val="24"/>
+          <w:lang w:val="en-US"/>
+        </w:rPr>
+        <w:t>Group</w:t>
+      </w:r>
+      <w:r>
+        <w:rPr>
+          <w:sz w:val="24"/>
+        </w:rPr>
+        <w:t xml:space="preserve"> исследования </w:t>
+      </w:r>
+      <w:r>
+        <w:rPr>
+          <w:sz w:val="24"/>
+          <w:lang w:val="en-US"/>
+        </w:rPr>
+        <w:t>Ambysoft</w:t>
+      </w:r>
+      <w:r>
+        <w:rPr>
+          <w:sz w:val="24"/>
+        </w:rPr>
+        <w:t xml:space="preserve"> доказывают преимущества гибких методологий разработки, что подтверждает важность взаимодействия, понимания </w:t>
+      </w:r>
+      <w:r>
+        <w:rPr>
+          <w:sz w:val="24"/>
+        </w:rPr>
+        <w:t>и согла</w:t>
+      </w:r>
+      <w:r>
+        <w:rPr>
+          <w:sz w:val="24"/>
+        </w:rPr>
+        <w:t xml:space="preserve">сованности </w:t>
+      </w:r>
+      <w:r>
+        <w:rPr>
+          <w:sz w:val="24"/>
+        </w:rPr>
+        <w:t>между работниками команды</w:t>
+      </w:r>
+      <w:r>
+        <w:rPr>
+          <w:sz w:val="24"/>
+        </w:rPr>
+        <w:t>[6]</w:t>
+      </w:r>
+      <w:r>
+        <w:rPr>
+          <w:sz w:val="24"/>
+        </w:rPr>
+        <w:t xml:space="preserve">. Хорошие показатели этих параметров определяются через качество </w:t>
+      </w:r>
+      <w:r>
+        <w:rPr>
+          <w:sz w:val="24"/>
+        </w:rPr>
+        <w:t xml:space="preserve">и скорость </w:t>
+      </w:r>
+      <w:r>
+        <w:rPr>
+          <w:sz w:val="24"/>
+        </w:rPr>
+        <w:t>разработки.</w:t>
+      </w:r>
+    </w:p>
+    <w:p>
+      <w:pPr>
+        <w:pStyle w:val="MainStyle"/>
         <w:ind w:firstLine="0"/>
-      </w:pPr>
-      <w:r>
+        <w:rPr>
+          <w:sz w:val="24"/>
+        </w:rPr>
+      </w:pPr>
+      <w:r>
+        <w:rPr>
+          <w:sz w:val="24"/>
+        </w:rPr>
         <w:tab/>
       </w:r>
       <w:r>
         <w:rPr>
           <w:bCs/>
+          <w:sz w:val="24"/>
         </w:rPr>
         <w:t>Качество разработки</w:t>
       </w:r>
       <w:r>
+        <w:rPr>
+          <w:sz w:val="24"/>
+        </w:rPr>
         <w:t xml:space="preserve"> </w:t>
       </w:r>
       <w:r>
+        <w:rPr>
+          <w:sz w:val="24"/>
+        </w:rPr>
         <w:t xml:space="preserve">в первую очередь состоит из заявленного уровня качества </w:t>
       </w:r>
       <w:r>
+        <w:rPr>
+          <w:sz w:val="24"/>
+        </w:rPr>
         <w:t xml:space="preserve">результирующего </w:t>
       </w:r>
       <w:r>
+        <w:rPr>
+          <w:sz w:val="24"/>
+        </w:rPr>
         <w:t>продукт</w:t>
       </w:r>
       <w:r>
+        <w:rPr>
+          <w:sz w:val="24"/>
+        </w:rPr>
         <w:t xml:space="preserve">а. Влияние оказывает </w:t>
       </w:r>
       <w:r>
         <w:rPr>
           <w:b/>
+          <w:sz w:val="24"/>
         </w:rPr>
         <w:t xml:space="preserve">понимание и </w:t>
       </w:r>
@@ -762,6 +947,7 @@
         <w:rPr>
           <w:b/>
           <w:bCs/>
+          <w:sz w:val="24"/>
         </w:rPr>
         <w:t xml:space="preserve">взаимодействие </w:t>
       </w:r>
@@ -769,60 +955,80 @@
         <w:rPr>
           <w:b/>
           <w:bCs/>
+          <w:sz w:val="24"/>
         </w:rPr>
         <w:t>отделов</w:t>
       </w:r>
       <w:r>
+        <w:rPr>
+          <w:sz w:val="24"/>
+        </w:rPr>
         <w:t xml:space="preserve"> команды</w:t>
       </w:r>
       <w:r>
+        <w:rPr>
+          <w:sz w:val="24"/>
+        </w:rPr>
         <w:t xml:space="preserve">, </w:t>
       </w:r>
       <w:r>
         <w:rPr>
           <w:b/>
+          <w:sz w:val="24"/>
         </w:rPr>
         <w:t>предоставленные человеческие ресурсы</w:t>
       </w:r>
       <w:r>
+        <w:rPr>
+          <w:sz w:val="24"/>
+        </w:rPr>
         <w:t xml:space="preserve">, </w:t>
       </w:r>
       <w:r>
         <w:rPr>
           <w:b/>
+          <w:sz w:val="24"/>
         </w:rPr>
         <w:t>размеры выпускаемого продукта</w:t>
       </w:r>
       <w:r>
+        <w:rPr>
+          <w:sz w:val="24"/>
+        </w:rPr>
         <w:t xml:space="preserve">, </w:t>
       </w:r>
       <w:r>
         <w:rPr>
           <w:bCs/>
+          <w:sz w:val="24"/>
         </w:rPr>
         <w:t xml:space="preserve">наличие </w:t>
       </w:r>
       <w:r>
         <w:rPr>
           <w:bCs/>
+          <w:sz w:val="24"/>
         </w:rPr>
         <w:t>тех</w:t>
       </w:r>
       <w:r>
         <w:rPr>
           <w:bCs/>
+          <w:sz w:val="24"/>
         </w:rPr>
         <w:t xml:space="preserve">нического </w:t>
       </w:r>
       <w:r>
         <w:rPr>
           <w:bCs/>
+          <w:sz w:val="24"/>
         </w:rPr>
         <w:t>долга</w:t>
       </w:r>
       <w:r>
         <w:rPr>
           <w:bCs/>
+          <w:sz w:val="24"/>
         </w:rPr>
         <w:t xml:space="preserve"> и </w:t>
       </w:r>
@@ -830,92 +1036,147 @@
         <w:rPr>
           <w:b/>
           <w:bCs/>
+          <w:sz w:val="24"/>
         </w:rPr>
         <w:t>неизменность требований</w:t>
       </w:r>
       <w:r>
         <w:rPr>
           <w:bCs/>
+          <w:sz w:val="24"/>
         </w:rPr>
         <w:t xml:space="preserve"> в процессе работы</w:t>
       </w:r>
       <w:r>
+        <w:rPr>
+          <w:sz w:val="24"/>
+        </w:rPr>
         <w:t xml:space="preserve">. </w:t>
       </w:r>
       <w:r>
-        <w:t>Перечисленные факторы зависят от правильного выбора способа организации работы команды</w:t>
-      </w:r>
-      <w:r>
+        <w:rPr>
+          <w:sz w:val="24"/>
+        </w:rPr>
+        <w:t xml:space="preserve">Перечисленные факторы зависят от правильного выбора способа организации работы </w:t>
+      </w:r>
+      <w:r>
+        <w:rPr>
+          <w:sz w:val="24"/>
+        </w:rPr>
+        <w:lastRenderedPageBreak/>
+        <w:t>команды</w:t>
+      </w:r>
+      <w:r>
+        <w:rPr>
+          <w:sz w:val="24"/>
+        </w:rPr>
         <w:t xml:space="preserve">. </w:t>
       </w:r>
       <w:r>
         <w:rPr>
           <w:bCs/>
+          <w:sz w:val="24"/>
         </w:rPr>
         <w:t xml:space="preserve">Параметр скорости </w:t>
       </w:r>
       <w:r>
         <w:rPr>
           <w:bCs/>
+          <w:sz w:val="24"/>
         </w:rPr>
         <w:t>разработки</w:t>
       </w:r>
       <w:r>
+        <w:rPr>
+          <w:sz w:val="24"/>
+        </w:rPr>
         <w:t xml:space="preserve"> команды</w:t>
       </w:r>
       <w:r>
+        <w:rPr>
+          <w:sz w:val="24"/>
+        </w:rPr>
         <w:t xml:space="preserve"> определяется как </w:t>
       </w:r>
       <w:r>
-        <w:t xml:space="preserve">отношение </w:t>
-      </w:r>
-      <w:r>
-        <w:lastRenderedPageBreak/>
-        <w:t xml:space="preserve">количества решенных бизнес-задач </w:t>
-      </w:r>
-      <w:r>
+        <w:rPr>
+          <w:sz w:val="24"/>
+        </w:rPr>
+        <w:t xml:space="preserve">отношение количества решенных бизнес-задач </w:t>
+      </w:r>
+      <w:r>
+        <w:rPr>
+          <w:sz w:val="24"/>
+        </w:rPr>
         <w:t>к</w:t>
       </w:r>
       <w:r>
+        <w:rPr>
+          <w:sz w:val="24"/>
+        </w:rPr>
         <w:t>о</w:t>
       </w:r>
       <w:r>
+        <w:rPr>
+          <w:sz w:val="24"/>
+        </w:rPr>
         <w:t xml:space="preserve"> времени</w:t>
       </w:r>
       <w:r>
+        <w:rPr>
+          <w:sz w:val="24"/>
+        </w:rPr>
         <w:t xml:space="preserve"> и </w:t>
       </w:r>
       <w:r>
+        <w:rPr>
+          <w:sz w:val="24"/>
+        </w:rPr>
         <w:t xml:space="preserve">зависит также от необходимой </w:t>
       </w:r>
       <w:r>
         <w:rPr>
           <w:b/>
+          <w:sz w:val="24"/>
         </w:rPr>
         <w:t>частоты выпуска версий</w:t>
       </w:r>
       <w:r>
+        <w:rPr>
+          <w:sz w:val="24"/>
+        </w:rPr>
         <w:t xml:space="preserve"> продукта</w:t>
       </w:r>
       <w:r>
+        <w:rPr>
+          <w:sz w:val="24"/>
+        </w:rPr>
         <w:t xml:space="preserve">, </w:t>
       </w:r>
       <w:r>
         <w:rPr>
           <w:b/>
+          <w:sz w:val="24"/>
         </w:rPr>
         <w:t>важности поставки</w:t>
       </w:r>
       <w:r>
+        <w:rPr>
+          <w:sz w:val="24"/>
+        </w:rPr>
         <w:t xml:space="preserve"> программного обеспечения </w:t>
       </w:r>
       <w:r>
         <w:rPr>
           <w:b/>
+          <w:sz w:val="24"/>
         </w:rPr>
         <w:t>в определенный срок</w:t>
       </w:r>
       <w:r>
+        <w:rPr>
+          <w:sz w:val="24"/>
+        </w:rPr>
         <w:t xml:space="preserve">. </w:t>
       </w:r>
     </w:p>
@@ -923,13 +1184,20 @@
       <w:pPr>
         <w:pStyle w:val="MainStyle"/>
         <w:ind w:left="0"/>
-      </w:pPr>
-      <w:r>
+        <w:rPr>
+          <w:sz w:val="24"/>
+        </w:rPr>
+      </w:pPr>
+      <w:r>
+        <w:rPr>
+          <w:sz w:val="24"/>
+        </w:rPr>
         <w:t xml:space="preserve">Первым способом организации выступает </w:t>
       </w:r>
       <w:r>
         <w:rPr>
           <w:bCs/>
+          <w:sz w:val="24"/>
         </w:rPr>
         <w:t>каскадная</w:t>
       </w:r>
@@ -937,143 +1205,269 @@
         <w:rPr>
           <w:b/>
           <w:bCs/>
+          <w:sz w:val="24"/>
         </w:rPr>
         <w:t xml:space="preserve"> </w:t>
       </w:r>
       <w:r>
         <w:rPr>
           <w:bCs/>
+          <w:sz w:val="24"/>
         </w:rPr>
         <w:t>модель</w:t>
       </w:r>
       <w:r>
+        <w:rPr>
+          <w:sz w:val="24"/>
+        </w:rPr>
         <w:t xml:space="preserve">. </w:t>
       </w:r>
       <w:r>
+        <w:rPr>
+          <w:sz w:val="24"/>
+        </w:rPr>
         <w:t>Название данного способа описыв</w:t>
       </w:r>
       <w:r>
+        <w:rPr>
+          <w:sz w:val="24"/>
+        </w:rPr>
         <w:t>ает главный принцип организации</w:t>
       </w:r>
       <w:r>
+        <w:rPr>
+          <w:sz w:val="24"/>
+        </w:rPr>
         <w:t xml:space="preserve">. </w:t>
       </w:r>
       <w:r>
+        <w:rPr>
+          <w:sz w:val="24"/>
+        </w:rPr>
         <w:t>Ввиду последовательности этапов разработки, сотрудничество отделов не затруднено. Размеры команды и размер выпускаемого продукта не</w:t>
       </w:r>
       <w:r>
+        <w:rPr>
+          <w:sz w:val="24"/>
+        </w:rPr>
         <w:t>важны для данного способа</w:t>
       </w:r>
       <w:r>
+        <w:rPr>
+          <w:sz w:val="24"/>
+        </w:rPr>
         <w:t xml:space="preserve">, чего нельзя сказать относительно устойчивости требований и наличия технического долга. </w:t>
       </w:r>
       <w:r>
+        <w:rPr>
+          <w:sz w:val="24"/>
+        </w:rPr>
         <w:t xml:space="preserve">Отсутствует необходимость </w:t>
       </w:r>
       <w:r>
+        <w:rPr>
+          <w:sz w:val="24"/>
+        </w:rPr>
         <w:t xml:space="preserve">частой </w:t>
       </w:r>
       <w:r>
+        <w:rPr>
+          <w:sz w:val="24"/>
+        </w:rPr>
         <w:t>поставки</w:t>
       </w:r>
       <w:r>
+        <w:rPr>
+          <w:sz w:val="24"/>
+        </w:rPr>
         <w:t xml:space="preserve"> </w:t>
       </w:r>
       <w:r>
+        <w:rPr>
+          <w:sz w:val="24"/>
+        </w:rPr>
         <w:t xml:space="preserve">обеспечения в конкретный срок и </w:t>
       </w:r>
       <w:r>
+        <w:rPr>
+          <w:sz w:val="24"/>
+        </w:rPr>
         <w:t>регулярного</w:t>
       </w:r>
       <w:r>
+        <w:rPr>
+          <w:sz w:val="24"/>
+        </w:rPr>
         <w:t xml:space="preserve"> выпуска </w:t>
       </w:r>
       <w:r>
+        <w:rPr>
+          <w:sz w:val="24"/>
+        </w:rPr>
         <w:t xml:space="preserve">частично-работающих </w:t>
       </w:r>
       <w:r>
+        <w:rPr>
+          <w:sz w:val="24"/>
+        </w:rPr>
         <w:t>версий</w:t>
       </w:r>
       <w:r>
+        <w:rPr>
+          <w:sz w:val="24"/>
+        </w:rPr>
         <w:t>, что положительно сказывается на определении скорости в начале планирования разработки</w:t>
       </w:r>
       <w:r>
+        <w:rPr>
+          <w:sz w:val="24"/>
+        </w:rPr>
         <w:t xml:space="preserve">. </w:t>
       </w:r>
       <w:r>
+        <w:rPr>
+          <w:sz w:val="24"/>
+        </w:rPr>
         <w:t xml:space="preserve">Тип </w:t>
       </w:r>
       <w:r>
+        <w:rPr>
+          <w:sz w:val="24"/>
+        </w:rPr>
         <w:t xml:space="preserve">задачи </w:t>
       </w:r>
       <w:r>
+        <w:rPr>
+          <w:sz w:val="24"/>
+        </w:rPr>
         <w:t xml:space="preserve">для выбора данного способа </w:t>
       </w:r>
       <w:r>
+        <w:rPr>
+          <w:sz w:val="24"/>
+        </w:rPr>
         <w:t>– минимальная рабочая версия для получения оценки продукта на рынке.</w:t>
       </w:r>
     </w:p>
     <w:p>
       <w:pPr>
         <w:pStyle w:val="MainStyle"/>
-      </w:pPr>
-      <w:r>
+        <w:rPr>
+          <w:sz w:val="24"/>
+        </w:rPr>
+      </w:pPr>
+      <w:r>
+        <w:rPr>
+          <w:sz w:val="24"/>
+        </w:rPr>
         <w:t>Вторым спос</w:t>
       </w:r>
       <w:r>
+        <w:rPr>
+          <w:sz w:val="24"/>
+        </w:rPr>
         <w:t xml:space="preserve">обом организации выступает </w:t>
       </w:r>
       <w:r>
+        <w:rPr>
+          <w:sz w:val="24"/>
+        </w:rPr>
         <w:t>г</w:t>
       </w:r>
       <w:r>
+        <w:rPr>
+          <w:sz w:val="24"/>
+        </w:rPr>
         <w:t xml:space="preserve">ибкая методология </w:t>
       </w:r>
       <w:r>
+        <w:rPr>
+          <w:sz w:val="24"/>
+        </w:rPr>
         <w:t>разработки</w:t>
       </w:r>
       <w:r>
+        <w:rPr>
+          <w:sz w:val="24"/>
+        </w:rPr>
+        <w:t xml:space="preserve"> Agile</w:t>
+      </w:r>
+      <w:r>
+        <w:rPr>
+          <w:sz w:val="24"/>
+        </w:rPr>
+        <w:t>.</w:t>
+      </w:r>
+      <w:r>
+        <w:rPr>
+          <w:sz w:val="24"/>
+        </w:rPr>
         <w:t xml:space="preserve"> </w:t>
       </w:r>
-      <w:proofErr w:type="spellStart"/>
-      <w:r>
-        <w:t>Agile</w:t>
-      </w:r>
-      <w:proofErr w:type="spellEnd"/>
-      <w:r>
-        <w:t>.</w:t>
-      </w:r>
-      <w:r>
-        <w:t xml:space="preserve"> </w:t>
-      </w:r>
-      <w:r>
+      <w:r>
+        <w:rPr>
+          <w:sz w:val="24"/>
+        </w:rPr>
         <w:t xml:space="preserve">Главная характеристика </w:t>
       </w:r>
       <w:r>
+        <w:rPr>
+          <w:sz w:val="24"/>
+        </w:rPr>
         <w:t xml:space="preserve">данной модели </w:t>
       </w:r>
       <w:r>
+        <w:rPr>
+          <w:sz w:val="24"/>
+        </w:rPr>
         <w:t>предста</w:t>
       </w:r>
       <w:r>
+        <w:rPr>
+          <w:sz w:val="24"/>
+        </w:rPr>
         <w:t>влена в одноименном манифесте, а п</w:t>
       </w:r>
       <w:r>
+        <w:rPr>
+          <w:sz w:val="24"/>
+        </w:rPr>
         <w:t>оявление обусловлено постоянно меняющимися требованиями</w:t>
       </w:r>
       <w:r>
-        <w:t xml:space="preserve"> рынка программного обеспечения [4]. С</w:t>
-      </w:r>
-      <w:r>
+        <w:rPr>
+          <w:sz w:val="24"/>
+        </w:rPr>
+        <w:t xml:space="preserve"> рынка программного обеспечения</w:t>
+      </w:r>
+      <w:r>
+        <w:rPr>
+          <w:sz w:val="24"/>
+        </w:rPr>
+        <w:t>[4]. С</w:t>
+      </w:r>
+      <w:r>
+        <w:rPr>
+          <w:sz w:val="24"/>
+        </w:rPr>
         <w:t>табильность требований становится менее важной, чем качество продукта, объемы предоставленных ресурсов и наличие тех</w:t>
       </w:r>
       <w:r>
+        <w:rPr>
+          <w:sz w:val="24"/>
+        </w:rPr>
         <w:t xml:space="preserve">нического долга. Итеративность, </w:t>
       </w:r>
       <w:r>
+        <w:rPr>
+          <w:sz w:val="24"/>
+        </w:rPr>
         <w:t>ключевая характеристика, позволяет повысить понимание и слаженность отделов команды. По отношению к каскадной модели разработки увеличивается важность скорости, о чем свидетельствует необходимость частой поставки версий продукта и поставка в определенный срок. Тип задач для выбора данного способа – весь жизненный цикл программного обеспечения от разработки до поддержки</w:t>
       </w:r>
       <w:r>
+        <w:rPr>
+          <w:sz w:val="24"/>
+        </w:rPr>
         <w:t>.</w:t>
       </w:r>
     </w:p>
@@ -1081,54 +1475,106 @@
       <w:pPr>
         <w:pStyle w:val="MainStyle"/>
         <w:ind w:firstLine="0"/>
-      </w:pPr>
-      <w:r>
+        <w:rPr>
+          <w:sz w:val="24"/>
+        </w:rPr>
+      </w:pPr>
+      <w:r>
+        <w:rPr>
+          <w:sz w:val="24"/>
+        </w:rPr>
         <w:tab/>
       </w:r>
       <w:r>
+        <w:rPr>
+          <w:sz w:val="24"/>
+        </w:rPr>
         <w:t xml:space="preserve">Третьим способом организации выступает </w:t>
       </w:r>
       <w:r>
+        <w:rPr>
+          <w:sz w:val="24"/>
+        </w:rPr>
         <w:t xml:space="preserve">следующий вид множества </w:t>
       </w:r>
       <w:r>
+        <w:rPr>
+          <w:sz w:val="24"/>
+        </w:rPr>
         <w:t xml:space="preserve">гибких методологий – </w:t>
       </w:r>
       <w:r>
         <w:rPr>
           <w:bCs/>
+          <w:sz w:val="24"/>
           <w:lang w:val="en-GB"/>
         </w:rPr>
         <w:t>Scrum</w:t>
       </w:r>
       <w:r>
+        <w:rPr>
+          <w:sz w:val="24"/>
+        </w:rPr>
         <w:t>. Основным отличием выступает «жесткая фиксированность</w:t>
       </w:r>
       <w:r>
+        <w:rPr>
+          <w:sz w:val="24"/>
+        </w:rPr>
         <w:t xml:space="preserve"> временных рамок</w:t>
       </w:r>
       <w:r>
-        <w:t>» [</w:t>
-      </w:r>
-      <w:r>
+        <w:rPr>
+          <w:sz w:val="24"/>
+        </w:rPr>
+        <w:t>»</w:t>
+      </w:r>
+      <w:r>
+        <w:rPr>
+          <w:sz w:val="24"/>
+        </w:rPr>
+        <w:t>[</w:t>
+      </w:r>
+      <w:r>
+        <w:rPr>
+          <w:sz w:val="24"/>
+        </w:rPr>
         <w:t>3</w:t>
       </w:r>
       <w:r>
+        <w:rPr>
+          <w:sz w:val="24"/>
+        </w:rPr>
         <w:t xml:space="preserve">] и упор на итеративность. </w:t>
       </w:r>
       <w:r>
+        <w:rPr>
+          <w:sz w:val="24"/>
+        </w:rPr>
         <w:t>На основе этого отличия возрастает важность качества продукта и человеческих ресурсов</w:t>
       </w:r>
       <w:r>
+        <w:rPr>
+          <w:sz w:val="24"/>
+        </w:rPr>
         <w:t xml:space="preserve"> в рамках данного способа, наличие технического долга и размеры продукта отходят на второй план при выборе данного способа</w:t>
       </w:r>
       <w:r>
+        <w:rPr>
+          <w:sz w:val="24"/>
+        </w:rPr>
         <w:t>.</w:t>
       </w:r>
       <w:r>
+        <w:rPr>
+          <w:sz w:val="24"/>
+        </w:rPr>
         <w:t xml:space="preserve"> Наличие обязательных ежедневных совещаний и собраний в отличие от предыдущего способа помогает вывести момент коммуникации участников команд на новый уровень. Параметр скорости достигает наибольшей значимости при выборе данного способа, поскольку частота и необходимость поставки продукта к конкретному моменту во времени выходят на первый план. Тип задач для выбора данного способа – решение сложных задач бизнеса и разработка продукта на протяжении нескольких </w:t>
       </w:r>
       <w:r>
+        <w:rPr>
+          <w:sz w:val="24"/>
+        </w:rPr>
         <w:t xml:space="preserve">лет. </w:t>
       </w:r>
     </w:p>
@@ -1136,152 +1582,252 @@
       <w:pPr>
         <w:pStyle w:val="MainStyle"/>
         <w:ind w:firstLine="0"/>
-      </w:pPr>
-      <w:r>
+        <w:rPr>
+          <w:sz w:val="24"/>
+        </w:rPr>
+      </w:pPr>
+      <w:r>
+        <w:rPr>
+          <w:sz w:val="24"/>
+        </w:rPr>
         <w:tab/>
-        <w:t xml:space="preserve">В таблице 1 представлено сравнение </w:t>
-      </w:r>
-      <w:r>
+        <w:t>В табл. </w:t>
+      </w:r>
+      <w:r>
+        <w:rPr>
+          <w:sz w:val="24"/>
+        </w:rPr>
+        <w:t xml:space="preserve">1 представлено сравнение </w:t>
+      </w:r>
+      <w:r>
+        <w:rPr>
+          <w:sz w:val="24"/>
+        </w:rPr>
         <w:t xml:space="preserve">ключевых </w:t>
       </w:r>
       <w:r>
+        <w:rPr>
+          <w:sz w:val="24"/>
+        </w:rPr>
         <w:t xml:space="preserve">показателей исследования </w:t>
       </w:r>
       <w:r>
-        <w:t xml:space="preserve">после завершения проекта </w:t>
-      </w:r>
-      <w:r>
-        <w:t>[2]</w:t>
-      </w:r>
-      <w:r>
+        <w:rPr>
+          <w:sz w:val="24"/>
+        </w:rPr>
+        <w:t>после завершения проекта</w:t>
+      </w:r>
+      <w:r>
+        <w:rPr>
+          <w:sz w:val="24"/>
+        </w:rPr>
+        <w:t xml:space="preserve">[2]. </w:t>
+      </w:r>
+      <w:r>
+        <w:rPr>
+          <w:sz w:val="24"/>
+        </w:rPr>
+        <w:t>Наблюдается тенденция</w:t>
+      </w:r>
+      <w:r>
+        <w:rPr>
+          <w:sz w:val="24"/>
+        </w:rPr>
+        <w:t xml:space="preserve">, что </w:t>
+      </w:r>
+      <w:r>
+        <w:rPr>
+          <w:sz w:val="24"/>
+        </w:rPr>
+        <w:t>при выборе</w:t>
+      </w:r>
+      <w:r>
+        <w:rPr>
+          <w:sz w:val="24"/>
+        </w:rPr>
+        <w:t xml:space="preserve"> </w:t>
+      </w:r>
+      <w:r>
+        <w:rPr>
+          <w:sz w:val="24"/>
+        </w:rPr>
+        <w:t xml:space="preserve">одной </w:t>
+      </w:r>
+      <w:r>
+        <w:rPr>
+          <w:sz w:val="24"/>
+        </w:rPr>
+        <w:t xml:space="preserve">из представленных гибких методологий </w:t>
+      </w:r>
+      <w:r>
+        <w:rPr>
+          <w:sz w:val="24"/>
+        </w:rPr>
+        <w:t xml:space="preserve">повышается качество с заметным понижением </w:t>
+      </w:r>
+      <w:r>
+        <w:rPr>
+          <w:sz w:val="24"/>
+        </w:rPr>
+        <w:t xml:space="preserve">общей </w:t>
+      </w:r>
+      <w:r>
+        <w:rPr>
+          <w:sz w:val="24"/>
+        </w:rPr>
+        <w:t>скорости</w:t>
+      </w:r>
+      <w:r>
+        <w:rPr>
+          <w:sz w:val="24"/>
+        </w:rPr>
+        <w:t xml:space="preserve"> </w:t>
+      </w:r>
+      <w:r>
+        <w:rPr>
+          <w:sz w:val="24"/>
+        </w:rPr>
+        <w:t xml:space="preserve">разработки </w:t>
+      </w:r>
+      <w:r>
+        <w:rPr>
+          <w:sz w:val="24"/>
+        </w:rPr>
+        <w:t>по сравнению с каскадной моделью</w:t>
+      </w:r>
+      <w:r>
+        <w:rPr>
+          <w:sz w:val="24"/>
+        </w:rPr>
+        <w:t>.</w:t>
+      </w:r>
+      <w:r>
+        <w:rPr>
+          <w:sz w:val="24"/>
+        </w:rPr>
+        <w:t xml:space="preserve"> </w:t>
+      </w:r>
+      <w:r>
+        <w:rPr>
+          <w:sz w:val="24"/>
+        </w:rPr>
+        <w:t>В</w:t>
+      </w:r>
+      <w:r>
+        <w:rPr>
+          <w:sz w:val="24"/>
+        </w:rPr>
+        <w:t xml:space="preserve"> рамках данного исследования</w:t>
+      </w:r>
+      <w:r>
+        <w:rPr>
+          <w:sz w:val="24"/>
+        </w:rPr>
+        <w:t xml:space="preserve"> </w:t>
+      </w:r>
+      <w:r>
+        <w:rPr>
+          <w:sz w:val="24"/>
+        </w:rPr>
+        <w:t xml:space="preserve">при сравнении видов гибких методологий наблюдается большая «гибкость», представленная </w:t>
+      </w:r>
+      <w:r>
+        <w:rPr>
+          <w:sz w:val="24"/>
+          <w:lang w:val="en-US"/>
+        </w:rPr>
+        <w:t>Agile</w:t>
+      </w:r>
+      <w:r>
+        <w:rPr>
+          <w:sz w:val="24"/>
+        </w:rPr>
+        <w:t xml:space="preserve">, что </w:t>
+      </w:r>
+      <w:r>
+        <w:rPr>
+          <w:sz w:val="24"/>
+        </w:rPr>
+        <w:t>заключается</w:t>
+      </w:r>
+      <w:r>
+        <w:rPr>
+          <w:sz w:val="24"/>
+        </w:rPr>
+        <w:t xml:space="preserve"> в качестве продукта и количестве обращений </w:t>
+      </w:r>
+      <w:r>
+        <w:rPr>
+          <w:sz w:val="24"/>
+        </w:rPr>
+        <w:t xml:space="preserve">неудовлетворенных </w:t>
+      </w:r>
+      <w:r>
+        <w:rPr>
+          <w:sz w:val="24"/>
+        </w:rPr>
+        <w:t xml:space="preserve">пользователей, а также сходство Scrum </w:t>
+      </w:r>
+      <w:r>
+        <w:rPr>
+          <w:sz w:val="24"/>
+        </w:rPr>
+        <w:t>и</w:t>
+      </w:r>
+      <w:r>
+        <w:rPr>
+          <w:sz w:val="24"/>
+        </w:rPr>
+        <w:t xml:space="preserve"> каскадной модели разработки</w:t>
+      </w:r>
+      <w:r>
+        <w:rPr>
+          <w:sz w:val="24"/>
+        </w:rPr>
+        <w:t xml:space="preserve">, выраженное в </w:t>
+      </w:r>
+      <w:r>
+        <w:rPr>
+          <w:sz w:val="24"/>
+        </w:rPr>
+        <w:t xml:space="preserve">незначительном </w:t>
+      </w:r>
+      <w:r>
+        <w:rPr>
+          <w:sz w:val="24"/>
+        </w:rPr>
+        <w:t>повышении показателей общей скорости разработки проекта с небольшим ухудшением качества</w:t>
+      </w:r>
+      <w:r>
+        <w:rPr>
+          <w:sz w:val="24"/>
+        </w:rPr>
         <w:t xml:space="preserve">. </w:t>
       </w:r>
       <w:r>
-        <w:t>Наблюдается тенденция</w:t>
-      </w:r>
-      <w:r>
-        <w:t xml:space="preserve">, что </w:t>
-      </w:r>
-      <w:r>
-        <w:t>при выборе</w:t>
-      </w:r>
-      <w:r>
-        <w:t xml:space="preserve"> </w:t>
-      </w:r>
-      <w:r>
-        <w:t xml:space="preserve">одной </w:t>
-      </w:r>
-      <w:r>
-        <w:t xml:space="preserve">из представленных гибких методологий </w:t>
-      </w:r>
-      <w:r>
-        <w:t xml:space="preserve">повышается качество с заметным понижением </w:t>
-      </w:r>
-      <w:r>
-        <w:t xml:space="preserve">общей </w:t>
-      </w:r>
-      <w:r>
-        <w:t>скорости</w:t>
-      </w:r>
-      <w:r>
-        <w:t xml:space="preserve"> </w:t>
-      </w:r>
-      <w:r>
-        <w:t xml:space="preserve">разработки </w:t>
-      </w:r>
-      <w:r>
-        <w:t>по сравнению с каскадной моделью</w:t>
-      </w:r>
-      <w:r>
-        <w:t>.</w:t>
-      </w:r>
-      <w:r>
-        <w:t xml:space="preserve"> </w:t>
-      </w:r>
-      <w:r>
-        <w:t>В</w:t>
-      </w:r>
-      <w:r>
-        <w:t xml:space="preserve"> рамках данного исследования</w:t>
-      </w:r>
-      <w:r>
-        <w:t xml:space="preserve"> </w:t>
-      </w:r>
-      <w:r>
-        <w:t xml:space="preserve">при сравнении видов гибких методологий </w:t>
-      </w:r>
-      <w:r>
-        <w:t xml:space="preserve">наблюдается </w:t>
-      </w:r>
-      <w:r>
-        <w:t xml:space="preserve">большая «гибкость», представленная </w:t>
-      </w:r>
-      <w:r>
-        <w:rPr>
-          <w:lang w:val="en-US"/>
-        </w:rPr>
-        <w:t>Agile</w:t>
-      </w:r>
-      <w:r>
-        <w:t xml:space="preserve">, что </w:t>
-      </w:r>
-      <w:r>
-        <w:t>заключается</w:t>
-      </w:r>
-      <w:r>
-        <w:t xml:space="preserve"> в </w:t>
-      </w:r>
-      <w:r>
-        <w:lastRenderedPageBreak/>
-        <w:t xml:space="preserve">качестве продукта и количестве обращений </w:t>
-      </w:r>
-      <w:r>
-        <w:t xml:space="preserve">неудовлетворенных </w:t>
-      </w:r>
-      <w:r>
-        <w:t xml:space="preserve">пользователей, а также сходство </w:t>
-      </w:r>
-      <w:proofErr w:type="spellStart"/>
-      <w:r>
-        <w:t>Scrum</w:t>
-      </w:r>
-      <w:proofErr w:type="spellEnd"/>
-      <w:r>
-        <w:t xml:space="preserve"> </w:t>
-      </w:r>
-      <w:r>
-        <w:t>и</w:t>
-      </w:r>
-      <w:r>
-        <w:t xml:space="preserve"> каскадной модели разработки</w:t>
-      </w:r>
-      <w:r>
-        <w:t xml:space="preserve">, выраженное в </w:t>
-      </w:r>
-      <w:r>
-        <w:t xml:space="preserve">незначительном </w:t>
-      </w:r>
-      <w:r>
-        <w:t>повышении показателей общей скорости разработки проекта с небольшим ухудшением качества</w:t>
-      </w:r>
-      <w:r>
-        <w:t xml:space="preserve">. </w:t>
-      </w:r>
-      <w:r>
+        <w:rPr>
+          <w:sz w:val="24"/>
+        </w:rPr>
         <w:t xml:space="preserve">На основе приведенных показателей </w:t>
       </w:r>
       <w:r>
+        <w:rPr>
+          <w:sz w:val="24"/>
+        </w:rPr>
         <w:t xml:space="preserve">можно выполнить </w:t>
       </w:r>
       <w:r>
+        <w:rPr>
+          <w:sz w:val="24"/>
+        </w:rPr>
         <w:t>грамотный выбор необходимого способа разработки.</w:t>
       </w:r>
     </w:p>
     <w:p>
       <w:pPr>
-        <w:spacing w:line="240" w:lineRule="auto"/>
+        <w:pStyle w:val="MainStyle"/>
         <w:ind w:firstLine="0"/>
-        <w:jc w:val="left"/>
+        <w:jc w:val="right"/>
         <w:rPr>
           <w:b/>
           <w:bCs/>
@@ -1296,32 +1842,78 @@
         <w:ind w:firstLine="0"/>
         <w:jc w:val="right"/>
         <w:rPr>
-          <w:sz w:val="24"/>
-        </w:rPr>
-      </w:pPr>
-      <w:r>
-        <w:rPr>
-          <w:sz w:val="24"/>
+          <w:b/>
+          <w:bCs/>
+          <w:sz w:val="32"/>
+          <w:szCs w:val="32"/>
+        </w:rPr>
+      </w:pPr>
+    </w:p>
+    <w:p>
+      <w:pPr>
+        <w:pStyle w:val="MainStyle"/>
+        <w:ind w:firstLine="0"/>
+        <w:jc w:val="right"/>
+        <w:rPr>
+          <w:b/>
+          <w:bCs/>
+          <w:sz w:val="32"/>
+          <w:szCs w:val="32"/>
+        </w:rPr>
+      </w:pPr>
+    </w:p>
+    <w:p>
+      <w:pPr>
+        <w:pStyle w:val="MainStyle"/>
+        <w:ind w:firstLine="0"/>
+        <w:jc w:val="right"/>
+        <w:rPr>
+          <w:b/>
+          <w:bCs/>
+          <w:sz w:val="32"/>
+          <w:szCs w:val="32"/>
+        </w:rPr>
+      </w:pPr>
+    </w:p>
+    <w:p>
+      <w:pPr>
+        <w:pStyle w:val="MainStyle"/>
+        <w:ind w:firstLine="0"/>
+        <w:jc w:val="right"/>
+        <w:rPr>
+          <w:b/>
+          <w:bCs/>
+          <w:sz w:val="32"/>
+          <w:szCs w:val="32"/>
+        </w:rPr>
+      </w:pPr>
+    </w:p>
+    <w:p>
+      <w:pPr>
+        <w:pStyle w:val="MainStyle"/>
+        <w:ind w:firstLine="0"/>
+        <w:jc w:val="right"/>
+        <w:rPr>
+          <w:sz w:val="22"/>
+        </w:rPr>
+      </w:pPr>
+      <w:r>
+        <w:rPr>
+          <w:sz w:val="22"/>
         </w:rPr>
         <w:t xml:space="preserve">Таблица </w:t>
       </w:r>
       <w:r>
         <w:rPr>
-          <w:sz w:val="24"/>
+          <w:sz w:val="22"/>
         </w:rPr>
         <w:t>1</w:t>
       </w:r>
       <w:r>
         <w:rPr>
-          <w:sz w:val="24"/>
-        </w:rPr>
-        <w:t xml:space="preserve">. </w:t>
-      </w:r>
-      <w:r>
-        <w:rPr>
-          <w:sz w:val="24"/>
-        </w:rPr>
-        <w:t>Сводные параметры сравнения проектов при различных методологиях</w:t>
+          <w:sz w:val="22"/>
+        </w:rPr>
+        <w:t>. Сводные параметры сравнения проектов при различных методологиях</w:t>
       </w:r>
     </w:p>
     <w:tbl>
@@ -1601,7 +2193,6 @@
                 <w:lang w:val="en-US"/>
               </w:rPr>
             </w:pPr>
-            <w:proofErr w:type="spellStart"/>
             <w:r>
               <w:rPr>
                 <w:bCs/>
@@ -1610,7 +2201,6 @@
               </w:rPr>
               <w:t>Waterfall</w:t>
             </w:r>
-            <w:proofErr w:type="spellEnd"/>
           </w:p>
         </w:tc>
         <w:tc>
@@ -1637,7 +2227,6 @@
                 <w:szCs w:val="32"/>
               </w:rPr>
             </w:pPr>
-            <w:proofErr w:type="spellStart"/>
             <w:r>
               <w:rPr>
                 <w:bCs/>
@@ -1645,17 +2234,7 @@
                 <w:szCs w:val="32"/>
                 <w:lang w:val="en-US"/>
               </w:rPr>
-              <w:t>Курасао</w:t>
-            </w:r>
-            <w:proofErr w:type="spellEnd"/>
-            <w:r>
-              <w:rPr>
-                <w:bCs/>
-                <w:sz w:val="24"/>
-                <w:szCs w:val="32"/>
-                <w:lang w:val="en-US"/>
-              </w:rPr>
-              <w:t xml:space="preserve"> (Curacao)</w:t>
+              <w:t>Курасао (Curacao)</w:t>
             </w:r>
           </w:p>
         </w:tc>
@@ -1844,7 +2423,6 @@
                 <w:szCs w:val="32"/>
               </w:rPr>
             </w:pPr>
-            <w:proofErr w:type="spellStart"/>
             <w:r>
               <w:rPr>
                 <w:bCs/>
@@ -1853,7 +2431,6 @@
               </w:rPr>
               <w:t>Agile</w:t>
             </w:r>
-            <w:proofErr w:type="spellEnd"/>
           </w:p>
         </w:tc>
         <w:tc>
@@ -1888,7 +2465,6 @@
               </w:rPr>
               <w:t>Хитра (</w:t>
             </w:r>
-            <w:proofErr w:type="spellStart"/>
             <w:r>
               <w:rPr>
                 <w:bCs/>
@@ -1898,7 +2474,6 @@
               </w:rPr>
               <w:t>Hitra</w:t>
             </w:r>
-            <w:proofErr w:type="spellEnd"/>
             <w:r>
               <w:rPr>
                 <w:bCs/>
@@ -2074,7 +2649,6 @@
                 <w:szCs w:val="32"/>
               </w:rPr>
             </w:pPr>
-            <w:proofErr w:type="spellStart"/>
             <w:r>
               <w:rPr>
                 <w:bCs/>
@@ -2083,7 +2657,6 @@
               </w:rPr>
               <w:t>Scrum</w:t>
             </w:r>
-            <w:proofErr w:type="spellEnd"/>
           </w:p>
         </w:tc>
         <w:tc>
@@ -2427,183 +3000,148 @@
         <w:spacing w:line="360" w:lineRule="auto"/>
         <w:rPr>
           <w:rStyle w:val="None"/>
-        </w:rPr>
-      </w:pPr>
-      <w:proofErr w:type="spellStart"/>
+          <w:sz w:val="24"/>
+        </w:rPr>
+      </w:pPr>
       <w:r>
         <w:rPr>
           <w:rStyle w:val="None"/>
+          <w:sz w:val="24"/>
           <w:lang w:val="pt-PT"/>
         </w:rPr>
-        <w:t>Standish</w:t>
-      </w:r>
-      <w:proofErr w:type="spellEnd"/>
+        <w:t>Standish Group 2015 Chaos Report [</w:t>
+      </w:r>
       <w:r>
         <w:rPr>
           <w:rStyle w:val="None"/>
+          <w:sz w:val="24"/>
+        </w:rPr>
+        <w:t>Электронный ресурс</w:t>
+      </w:r>
+      <w:r>
+        <w:rPr>
+          <w:rStyle w:val="None"/>
+          <w:sz w:val="24"/>
           <w:lang w:val="pt-PT"/>
         </w:rPr>
-        <w:t xml:space="preserve"> </w:t>
-      </w:r>
-      <w:proofErr w:type="spellStart"/>
+        <w:t xml:space="preserve">]. – </w:t>
+      </w:r>
       <w:r>
         <w:rPr>
           <w:rStyle w:val="None"/>
-          <w:lang w:val="pt-PT"/>
-        </w:rPr>
-        <w:t>Group</w:t>
-      </w:r>
-      <w:proofErr w:type="spellEnd"/>
+          <w:sz w:val="24"/>
+        </w:rPr>
+        <w:t xml:space="preserve">Режим доступа:  </w:t>
+      </w:r>
+      <w:r>
+        <w:rPr>
+          <w:sz w:val="24"/>
+          <w:lang w:val="en-US"/>
+        </w:rPr>
+        <w:t>https</w:t>
+      </w:r>
+      <w:r>
+        <w:rPr>
+          <w:sz w:val="24"/>
+        </w:rPr>
+        <w:t>://</w:t>
+      </w:r>
+      <w:r>
+        <w:rPr>
+          <w:sz w:val="24"/>
+          <w:lang w:val="en-US"/>
+        </w:rPr>
+        <w:t>www</w:t>
+      </w:r>
+      <w:r>
+        <w:rPr>
+          <w:sz w:val="24"/>
+        </w:rPr>
+        <w:t>.</w:t>
+      </w:r>
+      <w:r>
+        <w:rPr>
+          <w:sz w:val="24"/>
+          <w:lang w:val="en-US"/>
+        </w:rPr>
+        <w:t>infoq</w:t>
+      </w:r>
+      <w:r>
+        <w:rPr>
+          <w:sz w:val="24"/>
+        </w:rPr>
+        <w:t>.</w:t>
+      </w:r>
+      <w:r>
+        <w:rPr>
+          <w:sz w:val="24"/>
+          <w:lang w:val="en-US"/>
+        </w:rPr>
+        <w:t>com</w:t>
+      </w:r>
+      <w:r>
+        <w:rPr>
+          <w:sz w:val="24"/>
+        </w:rPr>
+        <w:t>/</w:t>
+      </w:r>
+      <w:r>
+        <w:rPr>
+          <w:sz w:val="24"/>
+          <w:lang w:val="en-US"/>
+        </w:rPr>
+        <w:t>articles</w:t>
+      </w:r>
+      <w:r>
+        <w:rPr>
+          <w:sz w:val="24"/>
+        </w:rPr>
+        <w:t>/</w:t>
+      </w:r>
+      <w:r>
+        <w:rPr>
+          <w:sz w:val="24"/>
+          <w:lang w:val="en-US"/>
+        </w:rPr>
+        <w:t>standish</w:t>
+      </w:r>
+      <w:r>
+        <w:rPr>
+          <w:sz w:val="24"/>
+        </w:rPr>
+        <w:t>-</w:t>
+      </w:r>
+      <w:r>
+        <w:rPr>
+          <w:sz w:val="24"/>
+          <w:lang w:val="en-US"/>
+        </w:rPr>
+        <w:t>chaos</w:t>
+      </w:r>
+      <w:r>
+        <w:rPr>
+          <w:sz w:val="24"/>
+        </w:rPr>
+        <w:t xml:space="preserve">-2015 </w:t>
+      </w:r>
       <w:r>
         <w:rPr>
           <w:rStyle w:val="None"/>
-          <w:lang w:val="pt-PT"/>
-        </w:rPr>
-        <w:t xml:space="preserve"> 2015 </w:t>
-      </w:r>
-      <w:proofErr w:type="spellStart"/>
+          <w:sz w:val="24"/>
+        </w:rPr>
+        <w:t>свободн</w:t>
+      </w:r>
       <w:r>
         <w:rPr>
           <w:rStyle w:val="None"/>
-          <w:lang w:val="pt-PT"/>
-        </w:rPr>
-        <w:t>Chaos</w:t>
-      </w:r>
-      <w:proofErr w:type="spellEnd"/>
+          <w:sz w:val="24"/>
+        </w:rPr>
+        <w:t>ый. Язык рус. (дата обращения 03.02</w:t>
+      </w:r>
       <w:r>
         <w:rPr>
           <w:rStyle w:val="None"/>
-          <w:lang w:val="pt-PT"/>
-        </w:rPr>
-        <w:t xml:space="preserve"> </w:t>
-      </w:r>
-      <w:proofErr w:type="spellStart"/>
-      <w:r>
-        <w:rPr>
-          <w:rStyle w:val="None"/>
-          <w:lang w:val="pt-PT"/>
-        </w:rPr>
-        <w:t>Report</w:t>
-      </w:r>
-      <w:proofErr w:type="spellEnd"/>
-      <w:r>
-        <w:rPr>
-          <w:rStyle w:val="None"/>
-          <w:lang w:val="pt-PT"/>
-        </w:rPr>
-        <w:t xml:space="preserve"> </w:t>
-      </w:r>
-      <w:r>
-        <w:rPr>
-          <w:rStyle w:val="None"/>
-          <w:lang w:val="pt-PT"/>
-        </w:rPr>
-        <w:t>[</w:t>
-      </w:r>
-      <w:r>
-        <w:rPr>
-          <w:rStyle w:val="None"/>
-        </w:rPr>
-        <w:t>Электронный ресурс</w:t>
-      </w:r>
-      <w:r>
-        <w:rPr>
-          <w:rStyle w:val="None"/>
-          <w:lang w:val="pt-PT"/>
-        </w:rPr>
-        <w:t xml:space="preserve">]. – </w:t>
-      </w:r>
-      <w:r>
-        <w:rPr>
-          <w:rStyle w:val="None"/>
-        </w:rPr>
-        <w:t xml:space="preserve">Режим доступа:  </w:t>
-      </w:r>
-      <w:r>
-        <w:rPr>
-          <w:lang w:val="en-US"/>
-        </w:rPr>
-        <w:t>https</w:t>
-      </w:r>
-      <w:r>
-        <w:t>://</w:t>
-      </w:r>
-      <w:r>
-        <w:rPr>
-          <w:lang w:val="en-US"/>
-        </w:rPr>
-        <w:t>www</w:t>
-      </w:r>
-      <w:r>
-        <w:t>.</w:t>
-      </w:r>
-      <w:proofErr w:type="spellStart"/>
-      <w:r>
-        <w:rPr>
-          <w:lang w:val="en-US"/>
-        </w:rPr>
-        <w:t>infoq</w:t>
-      </w:r>
-      <w:proofErr w:type="spellEnd"/>
-      <w:r>
-        <w:t>.</w:t>
-      </w:r>
-      <w:r>
-        <w:rPr>
-          <w:lang w:val="en-US"/>
-        </w:rPr>
-        <w:t>com</w:t>
-      </w:r>
-      <w:r>
-        <w:t>/</w:t>
-      </w:r>
-      <w:r>
-        <w:rPr>
-          <w:lang w:val="en-US"/>
-        </w:rPr>
-        <w:t>articles</w:t>
-      </w:r>
-      <w:r>
-        <w:t>/</w:t>
-      </w:r>
-      <w:proofErr w:type="spellStart"/>
-      <w:r>
-        <w:rPr>
-          <w:lang w:val="en-US"/>
-        </w:rPr>
-        <w:t>standish</w:t>
-      </w:r>
-      <w:proofErr w:type="spellEnd"/>
-      <w:r>
-        <w:t>-</w:t>
-      </w:r>
-      <w:r>
-        <w:rPr>
-          <w:lang w:val="en-US"/>
-        </w:rPr>
-        <w:t>chaos</w:t>
-      </w:r>
-      <w:r>
-        <w:t>-2015</w:t>
-      </w:r>
-      <w:r>
-        <w:t xml:space="preserve"> </w:t>
-      </w:r>
-      <w:r>
-        <w:rPr>
-          <w:rStyle w:val="None"/>
-        </w:rPr>
-        <w:t>свободн</w:t>
-      </w:r>
-      <w:r>
-        <w:rPr>
-          <w:rStyle w:val="None"/>
-        </w:rPr>
-        <w:t>ый. Язык рус. (дата обращения 03.02</w:t>
-      </w:r>
-      <w:r>
-        <w:rPr>
-          <w:rStyle w:val="None"/>
+          <w:sz w:val="24"/>
         </w:rPr>
         <w:t>.2018)</w:t>
       </w:r>
@@ -2616,104 +3154,55 @@
           <w:numId w:val="2"/>
         </w:numPr>
         <w:spacing w:line="360" w:lineRule="auto"/>
+        <w:rPr>
+          <w:sz w:val="24"/>
+        </w:rPr>
       </w:pPr>
       <w:r>
         <w:rPr>
           <w:rFonts w:eastAsia="Arial Unicode MS" w:cs="Arial Unicode MS"/>
+          <w:sz w:val="24"/>
           <w:lang w:val="en-US"/>
         </w:rPr>
-        <w:t>B.</w:t>
-      </w:r>
-      <w:r>
-        <w:rPr>
-          <w:rFonts w:eastAsia="Arial Unicode MS" w:cs="Arial Unicode MS"/>
+        <w:t xml:space="preserve">B. Lindström. </w:t>
+      </w:r>
+      <w:r>
+        <w:rPr>
+          <w:sz w:val="24"/>
           <w:lang w:val="en-US"/>
         </w:rPr>
-        <w:t xml:space="preserve"> </w:t>
-      </w:r>
-      <w:proofErr w:type="spellStart"/>
-      <w:r>
-        <w:rPr>
-          <w:rFonts w:eastAsia="Arial Unicode MS" w:cs="Arial Unicode MS"/>
-          <w:lang w:val="en-US"/>
-        </w:rPr>
-        <w:t>Lindström</w:t>
-      </w:r>
-      <w:proofErr w:type="spellEnd"/>
-      <w:r>
-        <w:rPr>
-          <w:rFonts w:eastAsia="Arial Unicode MS" w:cs="Arial Unicode MS"/>
-          <w:lang w:val="en-US"/>
-        </w:rPr>
-        <w:t xml:space="preserve">. </w:t>
-      </w:r>
-      <w:r>
-        <w:rPr>
-          <w:lang w:val="en-US"/>
-        </w:rPr>
         <w:t>A Software Measurement Case Study using GQM</w:t>
       </w:r>
       <w:r>
         <w:rPr>
+          <w:sz w:val="24"/>
           <w:lang w:val="en-GB"/>
         </w:rPr>
         <w:t>. –</w:t>
       </w:r>
       <w:r>
         <w:rPr>
+          <w:sz w:val="24"/>
           <w:lang w:val="en-GB"/>
         </w:rPr>
-        <w:t xml:space="preserve"> </w:t>
-      </w:r>
-      <w:r>
-        <w:rPr>
+        <w:t xml:space="preserve"> Software Engineering Institute, 2014</w:t>
+      </w:r>
+      <w:r>
+        <w:rPr>
+          <w:sz w:val="24"/>
           <w:lang w:val="en-GB"/>
         </w:rPr>
-        <w:t>Software Engineering Institute</w:t>
-      </w:r>
-      <w:r>
-        <w:rPr>
-          <w:lang w:val="en-GB"/>
-        </w:rPr>
-        <w:t xml:space="preserve">, </w:t>
-      </w:r>
-      <w:proofErr w:type="gramStart"/>
-      <w:r>
-        <w:rPr>
-          <w:lang w:val="en-GB"/>
-        </w:rPr>
-        <w:t>2014</w:t>
-      </w:r>
-      <w:r>
-        <w:rPr>
-          <w:lang w:val="en-GB"/>
-        </w:rPr>
-        <w:t>.–</w:t>
-      </w:r>
-      <w:proofErr w:type="gramEnd"/>
-      <w:r>
-        <w:rPr>
-          <w:lang w:val="en-GB"/>
-        </w:rPr>
-        <w:t xml:space="preserve"> </w:t>
-      </w:r>
-      <w:r>
-        <w:rPr>
-          <w:lang w:val="en-GB"/>
-        </w:rPr>
-        <w:t>96</w:t>
-      </w:r>
-      <w:r>
-        <w:rPr>
-          <w:lang w:val="en-GB"/>
-        </w:rPr>
-        <w:t xml:space="preserve"> </w:t>
-      </w:r>
-      <w:r>
+        <w:t xml:space="preserve">.– 96 </w:t>
+      </w:r>
+      <w:r>
+        <w:rPr>
+          <w:sz w:val="24"/>
+        </w:rPr>
         <w:t>с</w:t>
       </w:r>
       <w:r>
         <w:rPr>
+          <w:sz w:val="24"/>
           <w:lang w:val="en-GB"/>
         </w:rPr>
         <w:t>.</w:t>
@@ -2726,27 +3215,20 @@
           <w:ilvl w:val="0"/>
           <w:numId w:val="2"/>
         </w:numPr>
-      </w:pPr>
-      <w:proofErr w:type="spellStart"/>
-      <w:r>
-        <w:t>Вольфсон</w:t>
-      </w:r>
-      <w:proofErr w:type="spellEnd"/>
-      <w:r>
-        <w:t xml:space="preserve"> Б. Гибкие методологии </w:t>
-      </w:r>
-      <w:proofErr w:type="gramStart"/>
-      <w:r>
-        <w:t>разработки</w:t>
-      </w:r>
-      <w:r>
-        <w:t>.</w:t>
-      </w:r>
-      <w:r>
-        <w:t>–</w:t>
-      </w:r>
-      <w:proofErr w:type="gramEnd"/>
-      <w:r>
+        <w:rPr>
+          <w:sz w:val="24"/>
+        </w:rPr>
+      </w:pPr>
+      <w:r>
+        <w:rPr>
+          <w:sz w:val="24"/>
+        </w:rPr>
+        <w:t>Вольфсон Б. Гибкие методологии разработки.–</w:t>
+      </w:r>
+      <w:r>
+        <w:rPr>
+          <w:sz w:val="24"/>
+        </w:rPr>
         <w:t xml:space="preserve"> СПб.: Питер, 2017.– 144 с.</w:t>
       </w:r>
     </w:p>
@@ -2757,37 +3239,34 @@
           <w:ilvl w:val="0"/>
           <w:numId w:val="2"/>
         </w:numPr>
-      </w:pPr>
-      <w:r>
-        <w:t>Грин</w:t>
-      </w:r>
-      <w:r>
-        <w:t xml:space="preserve"> Д. </w:t>
-      </w:r>
-      <w:r>
+        <w:rPr>
+          <w:sz w:val="24"/>
+        </w:rPr>
+      </w:pPr>
+      <w:r>
+        <w:rPr>
+          <w:sz w:val="24"/>
+        </w:rPr>
+        <w:t xml:space="preserve">Грин Д. </w:t>
+      </w:r>
+      <w:r>
+        <w:rPr>
+          <w:sz w:val="24"/>
+        </w:rPr>
         <w:t xml:space="preserve">Постигая </w:t>
       </w:r>
-      <w:proofErr w:type="gramStart"/>
-      <w:r>
-        <w:rPr>
+      <w:r>
+        <w:rPr>
+          <w:sz w:val="24"/>
           <w:lang w:val="en-GB"/>
         </w:rPr>
         <w:t>Agile</w:t>
       </w:r>
       <w:r>
-        <w:t>.–</w:t>
-      </w:r>
-      <w:proofErr w:type="gramEnd"/>
-      <w:r>
-        <w:t xml:space="preserve"> СПб. Манн, Иванов и Фербер, </w:t>
-      </w:r>
-      <w:proofErr w:type="gramStart"/>
-      <w:r>
-        <w:t>2017.–</w:t>
-      </w:r>
-      <w:proofErr w:type="gramEnd"/>
-      <w:r>
-        <w:t xml:space="preserve"> 350 с.</w:t>
+        <w:rPr>
+          <w:sz w:val="24"/>
+        </w:rPr>
+        <w:t>.– СПб. Манн, Иванов и Фербер, 2017.– 350 с.</w:t>
       </w:r>
     </w:p>
     <w:p>
@@ -2799,114 +3278,103 @@
         </w:numPr>
         <w:jc w:val="left"/>
         <w:rPr>
+          <w:sz w:val="24"/>
           <w:lang w:val="en-GB"/>
         </w:rPr>
       </w:pPr>
       <w:r>
         <w:rPr>
+          <w:sz w:val="24"/>
           <w:lang w:val="en-US"/>
         </w:rPr>
         <w:t>David</w:t>
       </w:r>
       <w:r>
         <w:rPr>
+          <w:sz w:val="24"/>
           <w:lang w:val="en-GB"/>
         </w:rPr>
         <w:t xml:space="preserve"> </w:t>
       </w:r>
       <w:r>
         <w:rPr>
+          <w:sz w:val="24"/>
           <w:lang w:val="en-US"/>
         </w:rPr>
         <w:t>C</w:t>
       </w:r>
       <w:r>
         <w:rPr>
+          <w:sz w:val="24"/>
           <w:lang w:val="en-GB"/>
         </w:rPr>
         <w:t xml:space="preserve">. </w:t>
       </w:r>
       <w:r>
         <w:rPr>
+          <w:sz w:val="24"/>
           <w:lang w:val="en-US"/>
         </w:rPr>
         <w:t>Young</w:t>
       </w:r>
       <w:r>
         <w:rPr>
+          <w:sz w:val="24"/>
           <w:lang w:val="en-GB"/>
         </w:rPr>
         <w:t xml:space="preserve">. </w:t>
       </w:r>
       <w:r>
         <w:rPr>
+          <w:sz w:val="24"/>
           <w:lang w:val="en-US"/>
         </w:rPr>
         <w:t>Software</w:t>
       </w:r>
       <w:r>
         <w:rPr>
+          <w:sz w:val="24"/>
           <w:lang w:val="en-GB"/>
         </w:rPr>
         <w:t xml:space="preserve"> </w:t>
       </w:r>
       <w:r>
         <w:rPr>
+          <w:sz w:val="24"/>
           <w:lang w:val="en-US"/>
         </w:rPr>
         <w:t>Development</w:t>
       </w:r>
       <w:r>
         <w:rPr>
+          <w:sz w:val="24"/>
           <w:lang w:val="en-GB"/>
         </w:rPr>
         <w:t xml:space="preserve"> </w:t>
       </w:r>
       <w:r>
         <w:rPr>
+          <w:sz w:val="24"/>
           <w:lang w:val="en-US"/>
         </w:rPr>
         <w:t>Methodologies</w:t>
       </w:r>
       <w:r>
         <w:rPr>
+          <w:sz w:val="24"/>
           <w:lang w:val="en-GB"/>
         </w:rPr>
-        <w:t xml:space="preserve">. – Alabama Supercomputer </w:t>
-      </w:r>
-      <w:proofErr w:type="spellStart"/>
-      <w:r>
-        <w:rPr>
-          <w:lang w:val="en-GB"/>
-        </w:rPr>
-        <w:t>Center</w:t>
-      </w:r>
-      <w:proofErr w:type="spellEnd"/>
-      <w:r>
-        <w:rPr>
-          <w:lang w:val="en-GB"/>
-        </w:rPr>
-        <w:t xml:space="preserve">, </w:t>
-      </w:r>
-      <w:proofErr w:type="gramStart"/>
-      <w:r>
-        <w:rPr>
-          <w:lang w:val="en-GB"/>
-        </w:rPr>
-        <w:t>2013.–</w:t>
-      </w:r>
-      <w:proofErr w:type="gramEnd"/>
-      <w:r>
-        <w:rPr>
-          <w:lang w:val="en-GB"/>
-        </w:rPr>
-        <w:t xml:space="preserve"> 10 </w:t>
-      </w:r>
-      <w:r>
+        <w:t xml:space="preserve">. – Alabama Supercomputer Center, 2013.– 10 </w:t>
+      </w:r>
+      <w:r>
+        <w:rPr>
+          <w:sz w:val="24"/>
+        </w:rPr>
         <w:t>с</w:t>
       </w:r>
       <w:r>
         <w:rPr>
+          <w:sz w:val="24"/>
           <w:lang w:val="en-GB"/>
         </w:rPr>
         <w:t>.</w:t>
@@ -2920,223 +3388,148 @@
           <w:numId w:val="2"/>
         </w:numPr>
         <w:spacing w:line="360" w:lineRule="auto"/>
+        <w:rPr>
+          <w:sz w:val="24"/>
+        </w:rPr>
       </w:pPr>
       <w:r>
         <w:rPr>
           <w:rStyle w:val="None"/>
+          <w:sz w:val="24"/>
           <w:lang w:val="pt-PT"/>
         </w:rPr>
-        <w:t xml:space="preserve">Agile </w:t>
-      </w:r>
-      <w:proofErr w:type="spellStart"/>
+        <w:t>Agile vs Waterfall: Which Method is More Successful? [</w:t>
+      </w:r>
       <w:r>
         <w:rPr>
           <w:rStyle w:val="None"/>
+          <w:sz w:val="24"/>
+        </w:rPr>
+        <w:t>Электронный ресурс</w:t>
+      </w:r>
+      <w:r>
+        <w:rPr>
+          <w:rStyle w:val="None"/>
+          <w:sz w:val="24"/>
           <w:lang w:val="pt-PT"/>
         </w:rPr>
+        <w:t xml:space="preserve">]. – </w:t>
+      </w:r>
+      <w:r>
+        <w:rPr>
+          <w:rStyle w:val="None"/>
+          <w:sz w:val="24"/>
+        </w:rPr>
+        <w:t xml:space="preserve">Режим доступа:  </w:t>
+      </w:r>
+      <w:r>
+        <w:rPr>
+          <w:sz w:val="24"/>
+          <w:lang w:val="en-US"/>
+        </w:rPr>
+        <w:t>https</w:t>
+      </w:r>
+      <w:r>
+        <w:rPr>
+          <w:sz w:val="24"/>
+        </w:rPr>
+        <w:t>://</w:t>
+      </w:r>
+      <w:r>
+        <w:rPr>
+          <w:sz w:val="24"/>
+          <w:lang w:val="en-US"/>
+        </w:rPr>
+        <w:t>clearcode</w:t>
+      </w:r>
+      <w:r>
+        <w:rPr>
+          <w:sz w:val="24"/>
+        </w:rPr>
+        <w:t>.</w:t>
+      </w:r>
+      <w:r>
+        <w:rPr>
+          <w:sz w:val="24"/>
+          <w:lang w:val="en-US"/>
+        </w:rPr>
+        <w:t>cc</w:t>
+      </w:r>
+      <w:r>
+        <w:rPr>
+          <w:sz w:val="24"/>
+        </w:rPr>
+        <w:t>/</w:t>
+      </w:r>
+      <w:r>
+        <w:rPr>
+          <w:sz w:val="24"/>
+          <w:lang w:val="en-US"/>
+        </w:rPr>
+        <w:t>blog</w:t>
+      </w:r>
+      <w:r>
+        <w:rPr>
+          <w:sz w:val="24"/>
+        </w:rPr>
+        <w:t>/</w:t>
+      </w:r>
+      <w:r>
+        <w:rPr>
+          <w:sz w:val="24"/>
+          <w:lang w:val="en-US"/>
+        </w:rPr>
+        <w:t>agile</w:t>
+      </w:r>
+      <w:r>
+        <w:rPr>
+          <w:sz w:val="24"/>
+        </w:rPr>
+        <w:t>-</w:t>
+      </w:r>
+      <w:r>
+        <w:rPr>
+          <w:sz w:val="24"/>
+          <w:lang w:val="en-US"/>
+        </w:rPr>
         <w:t>vs</w:t>
       </w:r>
-      <w:proofErr w:type="spellEnd"/>
+      <w:r>
+        <w:rPr>
+          <w:sz w:val="24"/>
+        </w:rPr>
+        <w:t>-</w:t>
+      </w:r>
+      <w:r>
+        <w:rPr>
+          <w:sz w:val="24"/>
+          <w:lang w:val="en-US"/>
+        </w:rPr>
+        <w:t>waterfall</w:t>
+      </w:r>
+      <w:r>
+        <w:rPr>
+          <w:sz w:val="24"/>
+        </w:rPr>
+        <w:t>-</w:t>
+      </w:r>
+      <w:r>
+        <w:rPr>
+          <w:sz w:val="24"/>
+          <w:lang w:val="en-US"/>
+        </w:rPr>
+        <w:t>method</w:t>
+      </w:r>
+      <w:r>
+        <w:rPr>
+          <w:sz w:val="24"/>
+        </w:rPr>
+        <w:t xml:space="preserve">/ </w:t>
+      </w:r>
       <w:r>
         <w:rPr>
           <w:rStyle w:val="None"/>
-          <w:lang w:val="pt-PT"/>
-        </w:rPr>
-        <w:t xml:space="preserve"> </w:t>
-      </w:r>
-      <w:proofErr w:type="spellStart"/>
-      <w:r>
-        <w:rPr>
-          <w:rStyle w:val="None"/>
-          <w:lang w:val="pt-PT"/>
-        </w:rPr>
-        <w:t>Waterfall</w:t>
-      </w:r>
-      <w:proofErr w:type="spellEnd"/>
-      <w:r>
-        <w:rPr>
-          <w:rStyle w:val="None"/>
-          <w:lang w:val="pt-PT"/>
-        </w:rPr>
-        <w:t xml:space="preserve">: </w:t>
-      </w:r>
-      <w:proofErr w:type="spellStart"/>
-      <w:r>
-        <w:rPr>
-          <w:rStyle w:val="None"/>
-          <w:lang w:val="pt-PT"/>
-        </w:rPr>
-        <w:t>Which</w:t>
-      </w:r>
-      <w:proofErr w:type="spellEnd"/>
-      <w:r>
-        <w:rPr>
-          <w:rStyle w:val="None"/>
-          <w:lang w:val="pt-PT"/>
-        </w:rPr>
-        <w:t xml:space="preserve"> </w:t>
-      </w:r>
-      <w:proofErr w:type="spellStart"/>
-      <w:r>
-        <w:rPr>
-          <w:rStyle w:val="None"/>
-          <w:lang w:val="pt-PT"/>
-        </w:rPr>
-        <w:t>Method</w:t>
-      </w:r>
-      <w:proofErr w:type="spellEnd"/>
-      <w:r>
-        <w:rPr>
-          <w:rStyle w:val="None"/>
-          <w:lang w:val="pt-PT"/>
-        </w:rPr>
-        <w:t xml:space="preserve"> </w:t>
-      </w:r>
-      <w:proofErr w:type="spellStart"/>
-      <w:r>
-        <w:rPr>
-          <w:rStyle w:val="None"/>
-          <w:lang w:val="pt-PT"/>
-        </w:rPr>
-        <w:t>is</w:t>
-      </w:r>
-      <w:proofErr w:type="spellEnd"/>
-      <w:r>
-        <w:rPr>
-          <w:rStyle w:val="None"/>
-          <w:lang w:val="pt-PT"/>
-        </w:rPr>
-        <w:t xml:space="preserve"> More </w:t>
-      </w:r>
-      <w:proofErr w:type="spellStart"/>
-      <w:r>
-        <w:rPr>
-          <w:rStyle w:val="None"/>
-          <w:lang w:val="pt-PT"/>
-        </w:rPr>
-        <w:t>Successful</w:t>
-      </w:r>
-      <w:proofErr w:type="spellEnd"/>
-      <w:r>
-        <w:rPr>
-          <w:rStyle w:val="None"/>
-          <w:lang w:val="pt-PT"/>
-        </w:rPr>
-        <w:t>?</w:t>
-      </w:r>
-      <w:r>
-        <w:rPr>
-          <w:rStyle w:val="None"/>
-          <w:lang w:val="pt-PT"/>
-        </w:rPr>
-        <w:t xml:space="preserve"> </w:t>
-      </w:r>
-      <w:r>
-        <w:rPr>
-          <w:rStyle w:val="None"/>
-          <w:lang w:val="pt-PT"/>
-        </w:rPr>
-        <w:t>[</w:t>
-      </w:r>
-      <w:r>
-        <w:rPr>
-          <w:rStyle w:val="None"/>
-        </w:rPr>
-        <w:t>Электронный ресурс</w:t>
-      </w:r>
-      <w:r>
-        <w:rPr>
-          <w:rStyle w:val="None"/>
-          <w:lang w:val="pt-PT"/>
-        </w:rPr>
-        <w:t xml:space="preserve">]. – </w:t>
-      </w:r>
-      <w:r>
-        <w:rPr>
-          <w:rStyle w:val="None"/>
-        </w:rPr>
-        <w:t xml:space="preserve">Режим доступа:  </w:t>
-      </w:r>
-      <w:r>
-        <w:rPr>
-          <w:lang w:val="en-US"/>
-        </w:rPr>
-        <w:t>https</w:t>
-      </w:r>
-      <w:r>
-        <w:t>://</w:t>
-      </w:r>
-      <w:proofErr w:type="spellStart"/>
-      <w:r>
-        <w:rPr>
-          <w:lang w:val="en-US"/>
-        </w:rPr>
-        <w:t>clearcode</w:t>
-      </w:r>
-      <w:proofErr w:type="spellEnd"/>
-      <w:r>
-        <w:t>.</w:t>
-      </w:r>
-      <w:r>
-        <w:rPr>
-          <w:lang w:val="en-US"/>
-        </w:rPr>
-        <w:t>cc</w:t>
-      </w:r>
-      <w:r>
-        <w:t>/</w:t>
-      </w:r>
-      <w:r>
-        <w:rPr>
-          <w:lang w:val="en-US"/>
-        </w:rPr>
-        <w:t>blog</w:t>
-      </w:r>
-      <w:r>
-        <w:t>/</w:t>
-      </w:r>
-      <w:r>
-        <w:rPr>
-          <w:lang w:val="en-US"/>
-        </w:rPr>
-        <w:t>agile</w:t>
-      </w:r>
-      <w:r>
-        <w:t>-</w:t>
-      </w:r>
-      <w:r>
-        <w:rPr>
-          <w:lang w:val="en-US"/>
-        </w:rPr>
-        <w:t>vs</w:t>
-      </w:r>
-      <w:r>
-        <w:t>-</w:t>
-      </w:r>
-      <w:r>
-        <w:rPr>
-          <w:lang w:val="en-US"/>
-        </w:rPr>
-        <w:t>waterfall</w:t>
-      </w:r>
-      <w:r>
-        <w:t>-</w:t>
-      </w:r>
-      <w:r>
-        <w:rPr>
-          <w:lang w:val="en-US"/>
-        </w:rPr>
-        <w:t>method</w:t>
-      </w:r>
-      <w:r>
-        <w:t>/</w:t>
-      </w:r>
-      <w:r>
-        <w:t xml:space="preserve"> </w:t>
-      </w:r>
-      <w:r>
-        <w:rPr>
-          <w:rStyle w:val="None"/>
+          <w:sz w:val="24"/>
         </w:rPr>
         <w:t>свободный. Язык рус. (дата обращения 03.02.2018)</w:t>
       </w:r>
@@ -5550,7 +5943,7 @@
 </file>
 
 <file path=customXml/itemProps1.xml><?xml version="1.0" encoding="utf-8"?>
-<ds:datastoreItem xmlns:ds="http://schemas.openxmlformats.org/officeDocument/2006/customXml" ds:itemID="{C13512D2-EEFF-0D47-956E-852A7F0FEB83}">
+<ds:datastoreItem xmlns:ds="http://schemas.openxmlformats.org/officeDocument/2006/customXml" ds:itemID="{5D0D102F-35CE-364B-808E-8F5E3D3BA455}">
   <ds:schemaRefs>
     <ds:schemaRef ds:uri="http://schemas.openxmlformats.org/officeDocument/2006/bibliography"/>
   </ds:schemaRefs>

</xml_diff>

<commit_message>
Drop requirment and update pps
</commit_message>
<xml_diff>
--- a/0.publications/pps/Кислюк_ППС.docx
+++ b/0.publications/pps/Кислюк_ППС.docx
@@ -109,12 +109,16 @@
               <w:rPr>
                 <w:b/>
                 <w:bCs/>
+                <w:sz w:val="24"/>
+                <w:szCs w:val="24"/>
               </w:rPr>
             </w:pPr>
             <w:r>
               <w:rPr>
                 <w:b/>
                 <w:bCs/>
+                <w:sz w:val="24"/>
+                <w:szCs w:val="24"/>
               </w:rPr>
               <w:t>Кислюк Игорь Витальевич</w:t>
             </w:r>
@@ -124,8 +128,16 @@
               <w:spacing w:line="240" w:lineRule="auto"/>
               <w:ind w:firstLine="0"/>
               <w:jc w:val="left"/>
+              <w:rPr>
+                <w:sz w:val="24"/>
+                <w:szCs w:val="24"/>
+              </w:rPr>
             </w:pPr>
             <w:r>
+              <w:rPr>
+                <w:sz w:val="24"/>
+                <w:szCs w:val="24"/>
+              </w:rPr>
               <w:t>Год рождения: 1996</w:t>
             </w:r>
           </w:p>
@@ -134,17 +146,31 @@
               <w:spacing w:line="240" w:lineRule="auto"/>
               <w:ind w:firstLine="0"/>
               <w:jc w:val="left"/>
+              <w:rPr>
+                <w:sz w:val="24"/>
+                <w:szCs w:val="24"/>
+              </w:rPr>
             </w:pPr>
             <w:r>
+              <w:rPr>
+                <w:sz w:val="24"/>
+                <w:szCs w:val="24"/>
+              </w:rPr>
               <w:t xml:space="preserve">Факультет ИКТ, кафедра ПС, группа </w:t>
             </w:r>
             <w:r>
               <w:rPr>
+                <w:sz w:val="24"/>
+                <w:szCs w:val="24"/>
                 <w:lang w:val="en-US"/>
               </w:rPr>
               <w:t>K</w:t>
             </w:r>
             <w:r>
+              <w:rPr>
+                <w:sz w:val="24"/>
+                <w:szCs w:val="24"/>
+              </w:rPr>
               <w:t>4120</w:t>
             </w:r>
           </w:p>
@@ -153,25 +179,56 @@
               <w:spacing w:line="240" w:lineRule="auto"/>
               <w:ind w:firstLine="0"/>
               <w:jc w:val="left"/>
+              <w:rPr>
+                <w:sz w:val="24"/>
+                <w:szCs w:val="24"/>
+              </w:rPr>
             </w:pPr>
             <w:r>
               <w:rPr>
+                <w:sz w:val="24"/>
+                <w:szCs w:val="24"/>
                 <w:u w:val="single"/>
               </w:rPr>
               <w:t>Направление подготовки</w:t>
             </w:r>
             <w:r>
+              <w:rPr>
+                <w:sz w:val="24"/>
+                <w:szCs w:val="24"/>
+              </w:rPr>
               <w:t xml:space="preserve">: </w:t>
             </w:r>
             <w:r>
+              <w:rPr>
+                <w:sz w:val="24"/>
+                <w:szCs w:val="24"/>
+              </w:rPr>
               <w:t>11.04</w:t>
             </w:r>
             <w:r>
+              <w:rPr>
+                <w:sz w:val="24"/>
+                <w:szCs w:val="24"/>
+              </w:rPr>
               <w:t xml:space="preserve">.02 – </w:t>
             </w:r>
             <w:r>
-              <w:t>Программное обеспечение в инфокоммуникациях</w:t>
+              <w:rPr>
+                <w:sz w:val="24"/>
+                <w:szCs w:val="24"/>
+              </w:rPr>
+              <w:t xml:space="preserve">Программное обеспечение в </w:t>
             </w:r>
+            <w:proofErr w:type="spellStart"/>
+            <w:r>
+              <w:rPr>
+                <w:sz w:val="24"/>
+                <w:szCs w:val="24"/>
+              </w:rPr>
+              <w:t>инфокоммуникациях</w:t>
+            </w:r>
+            <w:proofErr w:type="spellEnd"/>
           </w:p>
           <w:p>
             <w:pPr>
@@ -184,36 +241,52 @@
             </w:pPr>
             <w:r>
               <w:rPr>
+                <w:sz w:val="24"/>
+                <w:szCs w:val="24"/>
                 <w:lang w:val="it-IT"/>
               </w:rPr>
               <w:t xml:space="preserve">e-mail: </w:t>
             </w:r>
+            <w:proofErr w:type="spellStart"/>
             <w:r>
               <w:rPr>
+                <w:sz w:val="24"/>
+                <w:szCs w:val="24"/>
                 <w:lang w:val="en-US"/>
               </w:rPr>
               <w:t>igorkislyuk</w:t>
             </w:r>
+            <w:proofErr w:type="spellEnd"/>
             <w:r>
               <w:rPr>
+                <w:sz w:val="24"/>
+                <w:szCs w:val="24"/>
                 <w:lang w:val="en-GB"/>
               </w:rPr>
               <w:t>@</w:t>
             </w:r>
+            <w:proofErr w:type="spellStart"/>
             <w:r>
               <w:rPr>
+                <w:sz w:val="24"/>
+                <w:szCs w:val="24"/>
                 <w:lang w:val="en-US"/>
               </w:rPr>
               <w:t>icloud</w:t>
             </w:r>
+            <w:proofErr w:type="spellEnd"/>
             <w:r>
               <w:rPr>
+                <w:sz w:val="24"/>
+                <w:szCs w:val="24"/>
                 <w:lang w:val="en-GB"/>
               </w:rPr>
               <w:t>.</w:t>
             </w:r>
             <w:r>
               <w:rPr>
+                <w:sz w:val="24"/>
+                <w:szCs w:val="24"/>
                 <w:lang w:val="en-US"/>
               </w:rPr>
               <w:t>com</w:t>
@@ -255,14 +328,16 @@
         <w:outlineLvl w:val="0"/>
         <w:rPr>
           <w:rFonts w:ascii="Times" w:eastAsia="Times" w:hAnsi="Times" w:cs="Times"/>
-          <w:sz w:val="28"/>
+          <w:b/>
+          <w:sz w:val="24"/>
           <w:szCs w:val="26"/>
         </w:rPr>
       </w:pPr>
       <w:r>
         <w:rPr>
           <w:rFonts w:ascii="Times" w:hAnsi="Times"/>
-          <w:sz w:val="28"/>
+          <w:b/>
+          <w:sz w:val="24"/>
           <w:szCs w:val="26"/>
         </w:rPr>
         <w:t>УДК –</w:t>
@@ -270,7 +345,8 @@
       <w:r>
         <w:rPr>
           <w:rFonts w:ascii="Times" w:hAnsi="Times"/>
-          <w:sz w:val="28"/>
+          <w:b/>
+          <w:sz w:val="24"/>
           <w:szCs w:val="26"/>
         </w:rPr>
         <w:t xml:space="preserve"> </w:t>
@@ -278,7 +354,8 @@
       <w:r>
         <w:rPr>
           <w:rFonts w:ascii="Times" w:hAnsi="Times"/>
-          <w:sz w:val="28"/>
+          <w:b/>
+          <w:sz w:val="24"/>
           <w:szCs w:val="26"/>
         </w:rPr>
         <w:t>004.41</w:t>
@@ -302,14 +379,14 @@
         <w:rPr>
           <w:b/>
           <w:bCs/>
-          <w:sz w:val="32"/>
+          <w:sz w:val="24"/>
         </w:rPr>
       </w:pPr>
       <w:r>
         <w:rPr>
           <w:b/>
           <w:bCs/>
-          <w:sz w:val="32"/>
+          <w:sz w:val="24"/>
         </w:rPr>
         <w:t>СРАВНИТЕЛЬНЫЙ АНАЛИЗ КАЧЕСТВА И СКОРОСТИ РАЗРАБОТКИ КОМАНДЫ ПРИ РАЗЛИЧНЫХ СПОСОБАХ ОРГАНИЗАЦИИ РАБОТЫ</w:t>
       </w:r>
@@ -332,17 +409,20 @@
         <w:outlineLvl w:val="0"/>
         <w:rPr>
           <w:b/>
+          <w:sz w:val="24"/>
         </w:rPr>
       </w:pPr>
       <w:r>
         <w:rPr>
           <w:b/>
+          <w:sz w:val="24"/>
         </w:rPr>
         <w:t>И.</w:t>
       </w:r>
       <w:r>
         <w:rPr>
           <w:b/>
+          <w:sz w:val="24"/>
         </w:rPr>
         <w:t>В. Кислюк</w:t>
       </w:r>
@@ -357,48 +437,55 @@
           <w:b/>
         </w:rPr>
       </w:pPr>
-      <w:bookmarkStart w:id="0" w:name="_GoBack"/>
-      <w:bookmarkEnd w:id="0"/>
-    </w:p>
-    <w:p>
-      <w:pPr>
-        <w:spacing w:line="240" w:lineRule="auto"/>
-        <w:ind w:firstLine="567"/>
-        <w:jc w:val="center"/>
-        <w:outlineLvl w:val="0"/>
+      <w:r>
         <w:rPr>
           <w:b/>
-        </w:rPr>
-      </w:pPr>
+          <w:sz w:val="24"/>
+        </w:rPr>
+        <w:t xml:space="preserve">Научный руководитель </w:t>
+      </w:r>
       <w:r>
         <w:rPr>
           <w:b/>
-        </w:rPr>
-        <w:t xml:space="preserve">Научный руководитель </w:t>
+          <w:sz w:val="24"/>
+        </w:rPr>
+        <w:t xml:space="preserve">– </w:t>
       </w:r>
       <w:r>
         <w:rPr>
           <w:b/>
-        </w:rPr>
-        <w:t xml:space="preserve">– </w:t>
+          <w:sz w:val="24"/>
+        </w:rPr>
+        <w:t>старший преподаватель</w:t>
       </w:r>
       <w:r>
         <w:rPr>
           <w:b/>
-        </w:rPr>
-        <w:t>старший преподаватель</w:t>
-      </w:r>
+          <w:sz w:val="24"/>
+        </w:rPr>
+        <w:t xml:space="preserve"> С.В. </w:t>
+      </w:r>
+      <w:proofErr w:type="spellStart"/>
       <w:r>
         <w:rPr>
           <w:b/>
-        </w:rPr>
-        <w:t xml:space="preserve"> С.В. Одиночкина</w:t>
-      </w:r>
+          <w:sz w:val="24"/>
+        </w:rPr>
+        <w:t>Одиночкина</w:t>
+      </w:r>
+      <w:proofErr w:type="spellEnd"/>
       <w:r>
         <w:rPr>
           <w:b/>
-        </w:rPr>
-        <w:t>, Университет ИТМО</w:t>
+          <w:sz w:val="24"/>
+        </w:rPr>
+        <w:t>, Униве</w:t>
+      </w:r>
+      <w:r>
+        <w:rPr>
+          <w:b/>
+        </w:rPr>
+        <w:t>рситет ИТМО</w:t>
       </w:r>
     </w:p>
     <w:p>
@@ -428,51 +515,37 @@
         <w:adjustRightInd w:val="0"/>
         <w:spacing w:after="240" w:line="360" w:lineRule="atLeast"/>
         <w:ind w:firstLine="0"/>
-        <w:jc w:val="center"/>
+        <w:jc w:val="left"/>
         <w:rPr>
           <w:rFonts w:ascii="Times" w:eastAsia="Arial Unicode MS" w:hAnsi="Times" w:cs="Times"/>
-          <w:sz w:val="20"/>
+          <w:sz w:val="21"/>
           <w:szCs w:val="24"/>
         </w:rPr>
       </w:pPr>
       <w:r>
         <w:rPr>
           <w:rFonts w:eastAsia="Arial Unicode MS"/>
-          <w:sz w:val="22"/>
+          <w:sz w:val="24"/>
           <w:szCs w:val="32"/>
         </w:rPr>
-        <w:t>Р</w:t>
+        <w:t xml:space="preserve">Работа выполнена в рамках темы НИР </w:t>
       </w:r>
       <w:r>
         <w:rPr>
           <w:rFonts w:eastAsia="Arial Unicode MS"/>
-          <w:sz w:val="22"/>
+          <w:sz w:val="24"/>
           <w:szCs w:val="32"/>
         </w:rPr>
-        <w:t xml:space="preserve">абота выполнена в рамках темы НИР </w:t>
+        <w:t>№</w:t>
       </w:r>
       <w:r>
         <w:rPr>
           <w:rFonts w:eastAsia="Arial Unicode MS"/>
-          <w:sz w:val="22"/>
+          <w:sz w:val="24"/>
           <w:szCs w:val="32"/>
         </w:rPr>
-        <w:t>№</w:t>
-      </w:r>
-      <w:r>
-        <w:rPr>
-          <w:rFonts w:eastAsia="Arial Unicode MS"/>
-          <w:sz w:val="22"/>
-          <w:szCs w:val="32"/>
-        </w:rPr>
         <w:t xml:space="preserve"> 111111 «Название НИР».</w:t>
       </w:r>
-    </w:p>
-    <w:p>
-      <w:pPr>
-        <w:spacing w:line="240" w:lineRule="auto"/>
-        <w:ind w:firstLine="0"/>
-      </w:pPr>
     </w:p>
     <w:p>
       <w:pPr>
@@ -640,11 +713,16 @@
       <w:pPr>
         <w:pStyle w:val="MainStyle"/>
         <w:ind w:firstLine="652"/>
+        <w:outlineLvl w:val="0"/>
+        <w:rPr>
+          <w:sz w:val="22"/>
+        </w:rPr>
       </w:pPr>
     </w:p>
     <w:p>
       <w:pPr>
         <w:pStyle w:val="MainStyle"/>
+        <w:spacing w:after="0"/>
         <w:ind w:firstLine="652"/>
         <w:rPr>
           <w:sz w:val="24"/>
@@ -729,7 +807,21 @@
         <w:rPr>
           <w:sz w:val="24"/>
         </w:rPr>
-        <w:t xml:space="preserve">%, что варьируется в пределах одной трети[1]. </w:t>
+        <w:t xml:space="preserve">%, что варьируется в пределах одной </w:t>
+      </w:r>
+      <w:proofErr w:type="gramStart"/>
+      <w:r>
+        <w:rPr>
+          <w:sz w:val="24"/>
+        </w:rPr>
+        <w:t>трети[</w:t>
+      </w:r>
+      <w:proofErr w:type="gramEnd"/>
+      <w:r>
+        <w:rPr>
+          <w:sz w:val="24"/>
+        </w:rPr>
+        <w:t xml:space="preserve">1]. </w:t>
       </w:r>
       <w:r>
         <w:rPr>
@@ -829,6 +921,7 @@
         </w:rPr>
         <w:t xml:space="preserve"> исследования </w:t>
       </w:r>
+      <w:proofErr w:type="spellStart"/>
       <w:r>
         <w:rPr>
           <w:sz w:val="24"/>
@@ -836,6 +929,7 @@
         </w:rPr>
         <w:t>Ambysoft</w:t>
       </w:r>
+      <w:proofErr w:type="spellEnd"/>
       <w:r>
         <w:rPr>
           <w:sz w:val="24"/>
@@ -858,13 +952,27 @@
         <w:rPr>
           <w:sz w:val="24"/>
         </w:rPr>
-        <w:t>между работниками команды</w:t>
-      </w:r>
-      <w:r>
-        <w:rPr>
-          <w:sz w:val="24"/>
-        </w:rPr>
-        <w:t>[6]</w:t>
+        <w:t xml:space="preserve">между работниками </w:t>
+      </w:r>
+      <w:proofErr w:type="gramStart"/>
+      <w:r>
+        <w:rPr>
+          <w:sz w:val="24"/>
+        </w:rPr>
+        <w:t>команды</w:t>
+      </w:r>
+      <w:r>
+        <w:rPr>
+          <w:sz w:val="24"/>
+        </w:rPr>
+        <w:t>[</w:t>
+      </w:r>
+      <w:proofErr w:type="gramEnd"/>
+      <w:r>
+        <w:rPr>
+          <w:sz w:val="24"/>
+        </w:rPr>
+        <w:t>6]</w:t>
       </w:r>
       <w:r>
         <w:rPr>
@@ -1057,14 +1165,7 @@
         <w:rPr>
           <w:sz w:val="24"/>
         </w:rPr>
-        <w:t xml:space="preserve">Перечисленные факторы зависят от правильного выбора способа организации работы </w:t>
-      </w:r>
-      <w:r>
-        <w:rPr>
-          <w:sz w:val="24"/>
-        </w:rPr>
-        <w:lastRenderedPageBreak/>
-        <w:t>команды</w:t>
+        <w:t>Перечисленные факторы зависят от правильного выбора способа организации работы команды</w:t>
       </w:r>
       <w:r>
         <w:rPr>
@@ -1244,7 +1345,14 @@
         <w:rPr>
           <w:sz w:val="24"/>
         </w:rPr>
-        <w:t>Ввиду последовательности этапов разработки, сотрудничество отделов не затруднено. Размеры команды и размер выпускаемого продукта не</w:t>
+        <w:t xml:space="preserve">Ввиду последовательности этапов </w:t>
+      </w:r>
+      <w:r>
+        <w:rPr>
+          <w:sz w:val="24"/>
+        </w:rPr>
+        <w:lastRenderedPageBreak/>
+        <w:t>разработки, сотрудничество отделов не затруднено. Размеры команды и размер выпускаемого продукта не</w:t>
       </w:r>
       <w:r>
         <w:rPr>
@@ -1390,8 +1498,16 @@
         <w:rPr>
           <w:sz w:val="24"/>
         </w:rPr>
-        <w:t xml:space="preserve"> Agile</w:t>
-      </w:r>
+        <w:t xml:space="preserve"> </w:t>
+      </w:r>
+      <w:proofErr w:type="spellStart"/>
+      <w:r>
+        <w:rPr>
+          <w:sz w:val="24"/>
+        </w:rPr>
+        <w:t>Agile</w:t>
+      </w:r>
+      <w:proofErr w:type="spellEnd"/>
       <w:r>
         <w:rPr>
           <w:sz w:val="24"/>
@@ -1438,13 +1554,27 @@
         <w:rPr>
           <w:sz w:val="24"/>
         </w:rPr>
-        <w:t xml:space="preserve"> рынка программного обеспечения</w:t>
-      </w:r>
-      <w:r>
-        <w:rPr>
-          <w:sz w:val="24"/>
-        </w:rPr>
-        <w:t>[4]. С</w:t>
+        <w:t xml:space="preserve"> рынка программного </w:t>
+      </w:r>
+      <w:proofErr w:type="gramStart"/>
+      <w:r>
+        <w:rPr>
+          <w:sz w:val="24"/>
+        </w:rPr>
+        <w:t>обеспечения</w:t>
+      </w:r>
+      <w:r>
+        <w:rPr>
+          <w:sz w:val="24"/>
+        </w:rPr>
+        <w:t>[</w:t>
+      </w:r>
+      <w:proofErr w:type="gramEnd"/>
+      <w:r>
+        <w:rPr>
+          <w:sz w:val="24"/>
+        </w:rPr>
+        <w:t>4]. С</w:t>
       </w:r>
       <w:r>
         <w:rPr>
@@ -1521,7 +1651,14 @@
         <w:rPr>
           <w:sz w:val="24"/>
         </w:rPr>
-        <w:t xml:space="preserve"> временных рамок</w:t>
+        <w:t xml:space="preserve"> временных </w:t>
+      </w:r>
+      <w:proofErr w:type="gramStart"/>
+      <w:r>
+        <w:rPr>
+          <w:sz w:val="24"/>
+        </w:rPr>
+        <w:t>рамок</w:t>
       </w:r>
       <w:r>
         <w:rPr>
@@ -1535,6 +1672,7 @@
         </w:rPr>
         <w:t>[</w:t>
       </w:r>
+      <w:proofErr w:type="gramEnd"/>
       <w:r>
         <w:rPr>
           <w:sz w:val="24"/>
@@ -1583,7 +1721,7 @@
         <w:pStyle w:val="MainStyle"/>
         <w:ind w:firstLine="0"/>
         <w:rPr>
-          <w:sz w:val="24"/>
+          <w:sz w:val="22"/>
         </w:rPr>
       </w:pPr>
       <w:r>
@@ -1615,13 +1753,27 @@
         <w:rPr>
           <w:sz w:val="24"/>
         </w:rPr>
-        <w:t>после завершения проекта</w:t>
-      </w:r>
-      <w:r>
-        <w:rPr>
-          <w:sz w:val="24"/>
-        </w:rPr>
-        <w:t xml:space="preserve">[2]. </w:t>
+        <w:t xml:space="preserve">после завершения </w:t>
+      </w:r>
+      <w:proofErr w:type="gramStart"/>
+      <w:r>
+        <w:rPr>
+          <w:sz w:val="24"/>
+        </w:rPr>
+        <w:t>проекта</w:t>
+      </w:r>
+      <w:r>
+        <w:rPr>
+          <w:sz w:val="24"/>
+        </w:rPr>
+        <w:t>[</w:t>
+      </w:r>
+      <w:proofErr w:type="gramEnd"/>
+      <w:r>
+        <w:rPr>
+          <w:sz w:val="24"/>
+        </w:rPr>
+        <w:t xml:space="preserve">2]. </w:t>
       </w:r>
       <w:r>
         <w:rPr>
@@ -1766,7 +1918,21 @@
         <w:rPr>
           <w:sz w:val="24"/>
         </w:rPr>
-        <w:t xml:space="preserve">пользователей, а также сходство Scrum </w:t>
+        <w:t xml:space="preserve">пользователей, а также сходство </w:t>
+      </w:r>
+      <w:proofErr w:type="spellStart"/>
+      <w:r>
+        <w:rPr>
+          <w:sz w:val="24"/>
+        </w:rPr>
+        <w:t>Scrum</w:t>
+      </w:r>
+      <w:proofErr w:type="spellEnd"/>
+      <w:r>
+        <w:rPr>
+          <w:sz w:val="24"/>
+        </w:rPr>
+        <w:t xml:space="preserve"> </w:t>
       </w:r>
       <w:r>
         <w:rPr>
@@ -1826,94 +1992,61 @@
     <w:p>
       <w:pPr>
         <w:pStyle w:val="MainStyle"/>
-        <w:ind w:firstLine="0"/>
-        <w:jc w:val="right"/>
-        <w:rPr>
-          <w:b/>
-          <w:bCs/>
-          <w:sz w:val="32"/>
-          <w:szCs w:val="32"/>
+        <w:ind w:left="0" w:firstLine="0"/>
+        <w:rPr>
+          <w:sz w:val="22"/>
         </w:rPr>
       </w:pPr>
     </w:p>
     <w:p>
       <w:pPr>
-        <w:pStyle w:val="MainStyle"/>
+        <w:spacing w:line="240" w:lineRule="auto"/>
         <w:ind w:firstLine="0"/>
-        <w:jc w:val="right"/>
-        <w:rPr>
-          <w:b/>
-          <w:bCs/>
-          <w:sz w:val="32"/>
-          <w:szCs w:val="32"/>
+        <w:jc w:val="left"/>
+        <w:rPr>
+          <w:sz w:val="22"/>
         </w:rPr>
       </w:pPr>
+      <w:r>
+        <w:rPr>
+          <w:sz w:val="22"/>
+        </w:rPr>
+        <w:br w:type="page"/>
+      </w:r>
     </w:p>
     <w:p>
       <w:pPr>
         <w:pStyle w:val="MainStyle"/>
-        <w:ind w:firstLine="0"/>
+        <w:ind w:left="0" w:firstLine="0"/>
         <w:jc w:val="right"/>
         <w:rPr>
-          <w:b/>
-          <w:bCs/>
-          <w:sz w:val="32"/>
-          <w:szCs w:val="32"/>
+          <w:sz w:val="22"/>
         </w:rPr>
       </w:pPr>
-    </w:p>
-    <w:p>
-      <w:pPr>
-        <w:pStyle w:val="MainStyle"/>
-        <w:ind w:firstLine="0"/>
-        <w:jc w:val="right"/>
-        <w:rPr>
-          <w:b/>
-          <w:bCs/>
-          <w:sz w:val="32"/>
-          <w:szCs w:val="32"/>
-        </w:rPr>
-      </w:pPr>
-    </w:p>
-    <w:p>
-      <w:pPr>
-        <w:pStyle w:val="MainStyle"/>
-        <w:ind w:firstLine="0"/>
-        <w:jc w:val="right"/>
-        <w:rPr>
-          <w:b/>
-          <w:bCs/>
-          <w:sz w:val="32"/>
-          <w:szCs w:val="32"/>
-        </w:rPr>
-      </w:pPr>
-    </w:p>
-    <w:p>
-      <w:pPr>
-        <w:pStyle w:val="MainStyle"/>
-        <w:ind w:firstLine="0"/>
-        <w:jc w:val="right"/>
+      <w:r>
         <w:rPr>
           <w:sz w:val="22"/>
         </w:rPr>
-      </w:pPr>
+        <w:lastRenderedPageBreak/>
+        <w:t xml:space="preserve">Таблица </w:t>
+      </w:r>
       <w:r>
         <w:rPr>
           <w:sz w:val="22"/>
         </w:rPr>
-        <w:t xml:space="preserve">Таблица </w:t>
+        <w:t>1</w:t>
       </w:r>
       <w:r>
         <w:rPr>
           <w:sz w:val="22"/>
         </w:rPr>
-        <w:t>1</w:t>
+        <w:t>. Сводные параметры сравнения проектов при различных методологиях</w:t>
       </w:r>
       <w:r>
         <w:rPr>
           <w:sz w:val="22"/>
         </w:rPr>
-        <w:t>. Сводные параметры сравнения проектов при различных методологиях</w:t>
+        <w:t> </w:t>
       </w:r>
     </w:p>
     <w:tbl>
@@ -2038,7 +2171,17 @@
                 <w:sz w:val="24"/>
                 <w:szCs w:val="32"/>
               </w:rPr>
-              <w:t>Среднее количество найденных ошибок за все время тестирования (на 1000 строк кода)</w:t>
+              <w:t>Среднее количество найденных ошибок за все время тестирован</w:t>
+            </w:r>
+            <w:bookmarkStart w:id="0" w:name="_GoBack"/>
+            <w:bookmarkEnd w:id="0"/>
+            <w:r>
+              <w:rPr>
+                <w:bCs/>
+                <w:sz w:val="24"/>
+                <w:szCs w:val="32"/>
+              </w:rPr>
+              <w:t>ия (на 1000 строк кода)</w:t>
             </w:r>
           </w:p>
         </w:tc>
@@ -2193,6 +2336,7 @@
                 <w:lang w:val="en-US"/>
               </w:rPr>
             </w:pPr>
+            <w:proofErr w:type="spellStart"/>
             <w:r>
               <w:rPr>
                 <w:bCs/>
@@ -2201,6 +2345,7 @@
               </w:rPr>
               <w:t>Waterfall</w:t>
             </w:r>
+            <w:proofErr w:type="spellEnd"/>
           </w:p>
         </w:tc>
         <w:tc>
@@ -2227,6 +2372,7 @@
                 <w:szCs w:val="32"/>
               </w:rPr>
             </w:pPr>
+            <w:proofErr w:type="spellStart"/>
             <w:r>
               <w:rPr>
                 <w:bCs/>
@@ -2234,7 +2380,17 @@
                 <w:szCs w:val="32"/>
                 <w:lang w:val="en-US"/>
               </w:rPr>
-              <w:t>Курасао (Curacao)</w:t>
+              <w:t>Курасао</w:t>
+            </w:r>
+            <w:proofErr w:type="spellEnd"/>
+            <w:r>
+              <w:rPr>
+                <w:bCs/>
+                <w:sz w:val="24"/>
+                <w:szCs w:val="32"/>
+                <w:lang w:val="en-US"/>
+              </w:rPr>
+              <w:t xml:space="preserve"> (Curacao)</w:t>
             </w:r>
           </w:p>
         </w:tc>
@@ -2423,6 +2579,7 @@
                 <w:szCs w:val="32"/>
               </w:rPr>
             </w:pPr>
+            <w:proofErr w:type="spellStart"/>
             <w:r>
               <w:rPr>
                 <w:bCs/>
@@ -2431,6 +2588,7 @@
               </w:rPr>
               <w:t>Agile</w:t>
             </w:r>
+            <w:proofErr w:type="spellEnd"/>
           </w:p>
         </w:tc>
         <w:tc>
@@ -2465,6 +2623,7 @@
               </w:rPr>
               <w:t>Хитра (</w:t>
             </w:r>
+            <w:proofErr w:type="spellStart"/>
             <w:r>
               <w:rPr>
                 <w:bCs/>
@@ -2474,6 +2633,7 @@
               </w:rPr>
               <w:t>Hitra</w:t>
             </w:r>
+            <w:proofErr w:type="spellEnd"/>
             <w:r>
               <w:rPr>
                 <w:bCs/>
@@ -2649,6 +2809,7 @@
                 <w:szCs w:val="32"/>
               </w:rPr>
             </w:pPr>
+            <w:proofErr w:type="spellStart"/>
             <w:r>
               <w:rPr>
                 <w:bCs/>
@@ -2657,6 +2818,7 @@
               </w:rPr>
               <w:t>Scrum</w:t>
             </w:r>
+            <w:proofErr w:type="spellEnd"/>
           </w:p>
         </w:tc>
         <w:tc>
@@ -2965,11 +3127,11 @@
       <w:pPr>
         <w:spacing w:line="240" w:lineRule="auto"/>
         <w:ind w:firstLine="0"/>
-        <w:jc w:val="center"/>
+        <w:jc w:val="left"/>
         <w:rPr>
           <w:b/>
           <w:bCs/>
-          <w:sz w:val="32"/>
+          <w:sz w:val="24"/>
           <w:szCs w:val="32"/>
         </w:rPr>
       </w:pPr>
@@ -2977,18 +3139,12 @@
         <w:rPr>
           <w:b/>
           <w:bCs/>
-          <w:sz w:val="32"/>
+          <w:sz w:val="24"/>
           <w:szCs w:val="32"/>
         </w:rPr>
         <w:lastRenderedPageBreak/>
         <w:t>ЛИТЕРАТУРА</w:t>
       </w:r>
-    </w:p>
-    <w:p>
-      <w:pPr>
-        <w:ind w:firstLine="567"/>
-        <w:jc w:val="center"/>
-      </w:pPr>
     </w:p>
     <w:p>
       <w:pPr>
@@ -2997,24 +3153,89 @@
           <w:ilvl w:val="0"/>
           <w:numId w:val="2"/>
         </w:numPr>
-        <w:spacing w:line="360" w:lineRule="auto"/>
+        <w:spacing w:after="0"/>
+        <w:ind w:left="459" w:hanging="459"/>
         <w:rPr>
           <w:rStyle w:val="None"/>
           <w:sz w:val="24"/>
         </w:rPr>
       </w:pPr>
+      <w:proofErr w:type="spellStart"/>
       <w:r>
         <w:rPr>
           <w:rStyle w:val="None"/>
           <w:sz w:val="24"/>
           <w:lang w:val="pt-PT"/>
         </w:rPr>
-        <w:t>Standish Group 2015 Chaos Report [</w:t>
-      </w:r>
+        <w:t>Standish</w:t>
+      </w:r>
+      <w:proofErr w:type="spellEnd"/>
       <w:r>
         <w:rPr>
           <w:rStyle w:val="None"/>
           <w:sz w:val="24"/>
+          <w:lang w:val="pt-PT"/>
+        </w:rPr>
+        <w:t xml:space="preserve"> </w:t>
+      </w:r>
+      <w:proofErr w:type="spellStart"/>
+      <w:r>
+        <w:rPr>
+          <w:rStyle w:val="None"/>
+          <w:sz w:val="24"/>
+          <w:lang w:val="pt-PT"/>
+        </w:rPr>
+        <w:t>Group</w:t>
+      </w:r>
+      <w:proofErr w:type="spellEnd"/>
+      <w:r>
+        <w:rPr>
+          <w:rStyle w:val="None"/>
+          <w:sz w:val="24"/>
+          <w:lang w:val="pt-PT"/>
+        </w:rPr>
+        <w:t xml:space="preserve"> 2015 </w:t>
+      </w:r>
+      <w:proofErr w:type="spellStart"/>
+      <w:r>
+        <w:rPr>
+          <w:rStyle w:val="None"/>
+          <w:sz w:val="24"/>
+          <w:lang w:val="pt-PT"/>
+        </w:rPr>
+        <w:t>Chaos</w:t>
+      </w:r>
+      <w:proofErr w:type="spellEnd"/>
+      <w:r>
+        <w:rPr>
+          <w:rStyle w:val="None"/>
+          <w:sz w:val="24"/>
+          <w:lang w:val="pt-PT"/>
+        </w:rPr>
+        <w:t xml:space="preserve"> </w:t>
+      </w:r>
+      <w:proofErr w:type="spellStart"/>
+      <w:r>
+        <w:rPr>
+          <w:rStyle w:val="None"/>
+          <w:sz w:val="24"/>
+          <w:lang w:val="pt-PT"/>
+        </w:rPr>
+        <w:t>Report</w:t>
+      </w:r>
+      <w:proofErr w:type="spellEnd"/>
+      <w:r>
+        <w:rPr>
+          <w:rStyle w:val="None"/>
+          <w:sz w:val="24"/>
+          <w:lang w:val="pt-PT"/>
+        </w:rPr>
+        <w:t xml:space="preserve"> [</w:t>
+      </w:r>
+      <w:r>
+        <w:rPr>
+          <w:rStyle w:val="None"/>
+          <w:sz w:val="24"/>
         </w:rPr>
         <w:t>Электронный ресурс</w:t>
       </w:r>
@@ -3059,6 +3280,7 @@
         </w:rPr>
         <w:t>.</w:t>
       </w:r>
+      <w:proofErr w:type="spellStart"/>
       <w:r>
         <w:rPr>
           <w:sz w:val="24"/>
@@ -3066,6 +3288,7 @@
         </w:rPr>
         <w:t>infoq</w:t>
       </w:r>
+      <w:proofErr w:type="spellEnd"/>
       <w:r>
         <w:rPr>
           <w:sz w:val="24"/>
@@ -3098,6 +3321,7 @@
         </w:rPr>
         <w:t>/</w:t>
       </w:r>
+      <w:proofErr w:type="spellStart"/>
       <w:r>
         <w:rPr>
           <w:sz w:val="24"/>
@@ -3105,6 +3329,7 @@
         </w:rPr>
         <w:t>standish</w:t>
       </w:r>
+      <w:proofErr w:type="spellEnd"/>
       <w:r>
         <w:rPr>
           <w:sz w:val="24"/>
@@ -3153,7 +3378,8 @@
           <w:ilvl w:val="0"/>
           <w:numId w:val="2"/>
         </w:numPr>
-        <w:spacing w:line="360" w:lineRule="auto"/>
+        <w:spacing w:after="0"/>
+        <w:ind w:left="459" w:hanging="459"/>
         <w:rPr>
           <w:sz w:val="24"/>
         </w:rPr>
@@ -3164,13 +3390,31 @@
           <w:sz w:val="24"/>
           <w:lang w:val="en-US"/>
         </w:rPr>
-        <w:t xml:space="preserve">B. Lindström. </w:t>
-      </w:r>
-      <w:r>
-        <w:rPr>
+        <w:t xml:space="preserve">B. </w:t>
+      </w:r>
+      <w:proofErr w:type="spellStart"/>
+      <w:r>
+        <w:rPr>
+          <w:rFonts w:eastAsia="Arial Unicode MS" w:cs="Arial Unicode MS"/>
           <w:sz w:val="24"/>
           <w:lang w:val="en-US"/>
         </w:rPr>
+        <w:t>Lindström</w:t>
+      </w:r>
+      <w:proofErr w:type="spellEnd"/>
+      <w:r>
+        <w:rPr>
+          <w:rFonts w:eastAsia="Arial Unicode MS" w:cs="Arial Unicode MS"/>
+          <w:sz w:val="24"/>
+          <w:lang w:val="en-US"/>
+        </w:rPr>
+        <w:t xml:space="preserve">. </w:t>
+      </w:r>
+      <w:r>
+        <w:rPr>
+          <w:sz w:val="24"/>
+          <w:lang w:val="en-US"/>
+        </w:rPr>
         <w:t>A Software Measurement Case Study using GQM</w:t>
       </w:r>
       <w:r>
@@ -3185,14 +3429,30 @@
           <w:sz w:val="24"/>
           <w:lang w:val="en-GB"/>
         </w:rPr>
-        <w:t xml:space="preserve"> Software Engineering Institute, 2014</w:t>
-      </w:r>
+        <w:t xml:space="preserve"> Software Engineering Institute, </w:t>
+      </w:r>
+      <w:proofErr w:type="gramStart"/>
       <w:r>
         <w:rPr>
           <w:sz w:val="24"/>
           <w:lang w:val="en-GB"/>
         </w:rPr>
-        <w:t xml:space="preserve">.– 96 </w:t>
+        <w:t>2014</w:t>
+      </w:r>
+      <w:r>
+        <w:rPr>
+          <w:sz w:val="24"/>
+          <w:lang w:val="en-GB"/>
+        </w:rPr>
+        <w:t>.–</w:t>
+      </w:r>
+      <w:proofErr w:type="gramEnd"/>
+      <w:r>
+        <w:rPr>
+          <w:sz w:val="24"/>
+          <w:lang w:val="en-GB"/>
+        </w:rPr>
+        <w:t xml:space="preserve"> 96 </w:t>
       </w:r>
       <w:r>
         <w:rPr>
@@ -3215,16 +3475,34 @@
           <w:ilvl w:val="0"/>
           <w:numId w:val="2"/>
         </w:numPr>
+        <w:spacing w:line="240" w:lineRule="auto"/>
+        <w:ind w:left="459" w:hanging="459"/>
         <w:rPr>
           <w:sz w:val="24"/>
         </w:rPr>
       </w:pPr>
-      <w:r>
-        <w:rPr>
-          <w:sz w:val="24"/>
-        </w:rPr>
-        <w:t>Вольфсон Б. Гибкие методологии разработки.–</w:t>
-      </w:r>
+      <w:proofErr w:type="spellStart"/>
+      <w:r>
+        <w:rPr>
+          <w:sz w:val="24"/>
+        </w:rPr>
+        <w:t>Вольфсон</w:t>
+      </w:r>
+      <w:proofErr w:type="spellEnd"/>
+      <w:r>
+        <w:rPr>
+          <w:sz w:val="24"/>
+        </w:rPr>
+        <w:t xml:space="preserve"> Б. Гибкие методологии </w:t>
+      </w:r>
+      <w:proofErr w:type="gramStart"/>
+      <w:r>
+        <w:rPr>
+          <w:sz w:val="24"/>
+        </w:rPr>
+        <w:t>разработки.–</w:t>
+      </w:r>
+      <w:proofErr w:type="gramEnd"/>
       <w:r>
         <w:rPr>
           <w:sz w:val="24"/>
@@ -3239,6 +3517,8 @@
           <w:ilvl w:val="0"/>
           <w:numId w:val="2"/>
         </w:numPr>
+        <w:spacing w:line="240" w:lineRule="auto"/>
+        <w:ind w:left="459" w:hanging="459"/>
         <w:rPr>
           <w:sz w:val="24"/>
         </w:rPr>
@@ -3255,6 +3535,7 @@
         </w:rPr>
         <w:t xml:space="preserve">Постигая </w:t>
       </w:r>
+      <w:proofErr w:type="gramStart"/>
       <w:r>
         <w:rPr>
           <w:sz w:val="24"/>
@@ -3266,7 +3547,28 @@
         <w:rPr>
           <w:sz w:val="24"/>
         </w:rPr>
-        <w:t>.– СПб. Манн, Иванов и Фербер, 2017.– 350 с.</w:t>
+        <w:t>.–</w:t>
+      </w:r>
+      <w:proofErr w:type="gramEnd"/>
+      <w:r>
+        <w:rPr>
+          <w:sz w:val="24"/>
+        </w:rPr>
+        <w:t xml:space="preserve"> СПб. Манн, Иванов и Фербер, </w:t>
+      </w:r>
+      <w:proofErr w:type="gramStart"/>
+      <w:r>
+        <w:rPr>
+          <w:sz w:val="24"/>
+        </w:rPr>
+        <w:t>2017.–</w:t>
+      </w:r>
+      <w:proofErr w:type="gramEnd"/>
+      <w:r>
+        <w:rPr>
+          <w:sz w:val="24"/>
+        </w:rPr>
+        <w:t xml:space="preserve"> 350 с.</w:t>
       </w:r>
     </w:p>
     <w:p>
@@ -3276,24 +3578,67 @@
           <w:ilvl w:val="0"/>
           <w:numId w:val="2"/>
         </w:numPr>
+        <w:spacing w:line="240" w:lineRule="auto"/>
+        <w:ind w:left="459" w:hanging="459"/>
         <w:jc w:val="left"/>
         <w:rPr>
           <w:sz w:val="24"/>
+        </w:rPr>
+      </w:pPr>
+      <w:r>
+        <w:rPr>
+          <w:sz w:val="24"/>
+          <w:lang w:val="en-US"/>
+        </w:rPr>
+        <w:t>David</w:t>
+      </w:r>
+      <w:r>
+        <w:rPr>
+          <w:sz w:val="24"/>
           <w:lang w:val="en-GB"/>
         </w:rPr>
-      </w:pPr>
+        <w:t xml:space="preserve"> </w:t>
+      </w:r>
       <w:r>
         <w:rPr>
           <w:sz w:val="24"/>
           <w:lang w:val="en-US"/>
         </w:rPr>
-        <w:t>David</w:t>
+        <w:t>C</w:t>
       </w:r>
       <w:r>
         <w:rPr>
           <w:sz w:val="24"/>
           <w:lang w:val="en-GB"/>
         </w:rPr>
+        <w:t xml:space="preserve">. </w:t>
+      </w:r>
+      <w:r>
+        <w:rPr>
+          <w:sz w:val="24"/>
+          <w:lang w:val="en-US"/>
+        </w:rPr>
+        <w:t>Young</w:t>
+      </w:r>
+      <w:r>
+        <w:rPr>
+          <w:sz w:val="24"/>
+          <w:lang w:val="en-GB"/>
+        </w:rPr>
+        <w:t xml:space="preserve">. </w:t>
+      </w:r>
+      <w:r>
+        <w:rPr>
+          <w:sz w:val="24"/>
+          <w:lang w:val="en-US"/>
+        </w:rPr>
+        <w:t>Software</w:t>
+      </w:r>
+      <w:r>
+        <w:rPr>
+          <w:sz w:val="24"/>
+          <w:lang w:val="en-GB"/>
+        </w:rPr>
         <w:t xml:space="preserve"> </w:t>
       </w:r>
       <w:r>
@@ -3301,70 +3646,60 @@
           <w:sz w:val="24"/>
           <w:lang w:val="en-US"/>
         </w:rPr>
-        <w:t>C</w:t>
+        <w:t>Development</w:t>
       </w:r>
       <w:r>
         <w:rPr>
           <w:sz w:val="24"/>
           <w:lang w:val="en-GB"/>
         </w:rPr>
-        <w:t xml:space="preserve">. </w:t>
+        <w:t xml:space="preserve"> </w:t>
       </w:r>
       <w:r>
         <w:rPr>
           <w:sz w:val="24"/>
           <w:lang w:val="en-US"/>
         </w:rPr>
-        <w:t>Young</w:t>
+        <w:t>Methodologies</w:t>
       </w:r>
       <w:r>
         <w:rPr>
           <w:sz w:val="24"/>
           <w:lang w:val="en-GB"/>
         </w:rPr>
-        <w:t xml:space="preserve">. </w:t>
-      </w:r>
-      <w:r>
-        <w:rPr>
-          <w:sz w:val="24"/>
-          <w:lang w:val="en-US"/>
-        </w:rPr>
-        <w:t>Software</w:t>
-      </w:r>
+        <w:t xml:space="preserve">. – Alabama Supercomputer </w:t>
+      </w:r>
+      <w:proofErr w:type="spellStart"/>
       <w:r>
         <w:rPr>
           <w:sz w:val="24"/>
           <w:lang w:val="en-GB"/>
         </w:rPr>
-        <w:t xml:space="preserve"> </w:t>
-      </w:r>
-      <w:r>
-        <w:rPr>
-          <w:sz w:val="24"/>
-          <w:lang w:val="en-US"/>
-        </w:rPr>
-        <w:t>Development</w:t>
-      </w:r>
+        <w:t>Center</w:t>
+      </w:r>
+      <w:proofErr w:type="spellEnd"/>
       <w:r>
         <w:rPr>
           <w:sz w:val="24"/>
           <w:lang w:val="en-GB"/>
         </w:rPr>
-        <w:t xml:space="preserve"> </w:t>
-      </w:r>
-      <w:r>
-        <w:rPr>
-          <w:sz w:val="24"/>
-          <w:lang w:val="en-US"/>
-        </w:rPr>
-        <w:t>Methodologies</w:t>
-      </w:r>
+        <w:t xml:space="preserve">, </w:t>
+      </w:r>
+      <w:proofErr w:type="gramStart"/>
       <w:r>
         <w:rPr>
           <w:sz w:val="24"/>
           <w:lang w:val="en-GB"/>
         </w:rPr>
-        <w:t xml:space="preserve">. – Alabama Supercomputer Center, 2013.– 10 </w:t>
+        <w:t>2013.–</w:t>
+      </w:r>
+      <w:proofErr w:type="gramEnd"/>
+      <w:r>
+        <w:rPr>
+          <w:sz w:val="24"/>
+          <w:lang w:val="en-GB"/>
+        </w:rPr>
+        <w:t xml:space="preserve"> 10 </w:t>
       </w:r>
       <w:r>
         <w:rPr>
@@ -3378,160 +3713,6 @@
           <w:lang w:val="en-GB"/>
         </w:rPr>
         <w:t>.</w:t>
-      </w:r>
-    </w:p>
-    <w:p>
-      <w:pPr>
-        <w:pStyle w:val="MainStyle"/>
-        <w:numPr>
-          <w:ilvl w:val="0"/>
-          <w:numId w:val="2"/>
-        </w:numPr>
-        <w:spacing w:line="360" w:lineRule="auto"/>
-        <w:rPr>
-          <w:sz w:val="24"/>
-        </w:rPr>
-      </w:pPr>
-      <w:r>
-        <w:rPr>
-          <w:rStyle w:val="None"/>
-          <w:sz w:val="24"/>
-          <w:lang w:val="pt-PT"/>
-        </w:rPr>
-        <w:t>Agile vs Waterfall: Which Method is More Successful? [</w:t>
-      </w:r>
-      <w:r>
-        <w:rPr>
-          <w:rStyle w:val="None"/>
-          <w:sz w:val="24"/>
-        </w:rPr>
-        <w:t>Электронный ресурс</w:t>
-      </w:r>
-      <w:r>
-        <w:rPr>
-          <w:rStyle w:val="None"/>
-          <w:sz w:val="24"/>
-          <w:lang w:val="pt-PT"/>
-        </w:rPr>
-        <w:t xml:space="preserve">]. – </w:t>
-      </w:r>
-      <w:r>
-        <w:rPr>
-          <w:rStyle w:val="None"/>
-          <w:sz w:val="24"/>
-        </w:rPr>
-        <w:t xml:space="preserve">Режим доступа:  </w:t>
-      </w:r>
-      <w:r>
-        <w:rPr>
-          <w:sz w:val="24"/>
-          <w:lang w:val="en-US"/>
-        </w:rPr>
-        <w:t>https</w:t>
-      </w:r>
-      <w:r>
-        <w:rPr>
-          <w:sz w:val="24"/>
-        </w:rPr>
-        <w:t>://</w:t>
-      </w:r>
-      <w:r>
-        <w:rPr>
-          <w:sz w:val="24"/>
-          <w:lang w:val="en-US"/>
-        </w:rPr>
-        <w:t>clearcode</w:t>
-      </w:r>
-      <w:r>
-        <w:rPr>
-          <w:sz w:val="24"/>
-        </w:rPr>
-        <w:t>.</w:t>
-      </w:r>
-      <w:r>
-        <w:rPr>
-          <w:sz w:val="24"/>
-          <w:lang w:val="en-US"/>
-        </w:rPr>
-        <w:t>cc</w:t>
-      </w:r>
-      <w:r>
-        <w:rPr>
-          <w:sz w:val="24"/>
-        </w:rPr>
-        <w:t>/</w:t>
-      </w:r>
-      <w:r>
-        <w:rPr>
-          <w:sz w:val="24"/>
-          <w:lang w:val="en-US"/>
-        </w:rPr>
-        <w:t>blog</w:t>
-      </w:r>
-      <w:r>
-        <w:rPr>
-          <w:sz w:val="24"/>
-        </w:rPr>
-        <w:t>/</w:t>
-      </w:r>
-      <w:r>
-        <w:rPr>
-          <w:sz w:val="24"/>
-          <w:lang w:val="en-US"/>
-        </w:rPr>
-        <w:t>agile</w:t>
-      </w:r>
-      <w:r>
-        <w:rPr>
-          <w:sz w:val="24"/>
-        </w:rPr>
-        <w:t>-</w:t>
-      </w:r>
-      <w:r>
-        <w:rPr>
-          <w:sz w:val="24"/>
-          <w:lang w:val="en-US"/>
-        </w:rPr>
-        <w:t>vs</w:t>
-      </w:r>
-      <w:r>
-        <w:rPr>
-          <w:sz w:val="24"/>
-        </w:rPr>
-        <w:t>-</w:t>
-      </w:r>
-      <w:r>
-        <w:rPr>
-          <w:sz w:val="24"/>
-          <w:lang w:val="en-US"/>
-        </w:rPr>
-        <w:t>waterfall</w:t>
-      </w:r>
-      <w:r>
-        <w:rPr>
-          <w:sz w:val="24"/>
-        </w:rPr>
-        <w:t>-</w:t>
-      </w:r>
-      <w:r>
-        <w:rPr>
-          <w:sz w:val="24"/>
-          <w:lang w:val="en-US"/>
-        </w:rPr>
-        <w:t>method</w:t>
-      </w:r>
-      <w:r>
-        <w:rPr>
-          <w:sz w:val="24"/>
-        </w:rPr>
-        <w:t xml:space="preserve">/ </w:t>
-      </w:r>
-      <w:r>
-        <w:rPr>
-          <w:rStyle w:val="None"/>
-          <w:sz w:val="24"/>
-        </w:rPr>
-        <w:t>свободный. Язык рус. (дата обращения 03.02.2018)</w:t>
       </w:r>
     </w:p>
     <w:sectPr>
@@ -3616,7 +3797,7 @@
       <w:rPr>
         <w:noProof/>
       </w:rPr>
-      <w:t>2</w:t>
+      <w:t>3</w:t>
     </w:r>
     <w:r>
       <w:fldChar w:fldCharType="end"/>
@@ -5943,7 +6124,7 @@
 </file>
 
 <file path=customXml/itemProps1.xml><?xml version="1.0" encoding="utf-8"?>
-<ds:datastoreItem xmlns:ds="http://schemas.openxmlformats.org/officeDocument/2006/customXml" ds:itemID="{5D0D102F-35CE-364B-808E-8F5E3D3BA455}">
+<ds:datastoreItem xmlns:ds="http://schemas.openxmlformats.org/officeDocument/2006/customXml" ds:itemID="{2617FF09-F2E6-2142-A126-723AC0352783}">
   <ds:schemaRefs>
     <ds:schemaRef ds:uri="http://schemas.openxmlformats.org/officeDocument/2006/bibliography"/>
   </ds:schemaRefs>

</xml_diff>